<commit_message>
add reports docx and excel templates
</commit_message>
<xml_diff>
--- a/common/php_office_tmpl/payment_report_tpl.docx
+++ b/common/php_office_tmpl/payment_report_tpl.docx
@@ -381,25 +381,7 @@
           <w:sz w:val="28"/>
           <w:szCs w:val="28"/>
         </w:rPr>
-        <w:t xml:space="preserve">тчёт по </w:t>
-      </w:r>
-      <w:r>
-        <w:rPr>
-          <w:rFonts w:eastAsia="Tahoma" w:cs="Tahoma" w:ascii="Times New Roman" w:hAnsi="Times New Roman"/>
-          <w:b/>
-          <w:sz w:val="28"/>
-          <w:szCs w:val="28"/>
-        </w:rPr>
-        <w:t>платежам</w:t>
-      </w:r>
-      <w:r>
-        <w:rPr>
-          <w:rFonts w:eastAsia="Tahoma" w:cs="Tahoma" w:ascii="Times New Roman" w:hAnsi="Times New Roman"/>
-          <w:b/>
-          <w:sz w:val="28"/>
-          <w:szCs w:val="28"/>
-        </w:rPr>
-        <w:t xml:space="preserve"> </w:t>
+        <w:t xml:space="preserve">тчёт по платежам </w:t>
       </w:r>
     </w:p>
     <w:p>
@@ -1006,9 +988,214 @@
           <w:szCs w:val="28"/>
           <w:lang w:val="en-GB"/>
         </w:rPr>
-        <w:t>Суммарная статистика по платежам</w:t>
-      </w:r>
-      <w:r>
+        <w:t>Суммарная статистика по платежам:</w:t>
+      </w:r>
+      <w:r>
+        <w:rPr>
+          <w:rFonts w:ascii="Times New Roman" w:hAnsi="Times New Roman"/>
+          <w:sz w:val="24"/>
+          <w:szCs w:val="24"/>
+          <w:lang w:val="en-GB"/>
+        </w:rPr>
+        <w:br/>
+        <w:t>Общая сумма платежей: ${</w:t>
+      </w:r>
+      <w:bookmarkStart w:id="1" w:name="__DdeLink__144_351549227"/>
+      <w:r>
+        <w:rPr>
+          <w:rFonts w:ascii="Times New Roman" w:hAnsi="Times New Roman"/>
+          <w:sz w:val="24"/>
+          <w:szCs w:val="24"/>
+          <w:lang w:val="en-GB"/>
+        </w:rPr>
+        <w:t>iSumTotal</w:t>
+      </w:r>
+      <w:bookmarkEnd w:id="1"/>
+      <w:r>
+        <w:rPr>
+          <w:rFonts w:ascii="Times New Roman" w:hAnsi="Times New Roman"/>
+          <w:sz w:val="24"/>
+          <w:szCs w:val="24"/>
+          <w:lang w:val="en-GB"/>
+        </w:rPr>
+        <w:t>}</w:t>
+      </w:r>
+    </w:p>
+    <w:p>
+      <w:pPr>
+        <w:pStyle w:val="Normal"/>
+        <w:rPr>
+          <w:rFonts w:ascii="Times New Roman" w:hAnsi="Times New Roman"/>
+          <w:sz w:val="24"/>
+          <w:szCs w:val="24"/>
+          <w:lang w:val="en-GB"/>
+        </w:rPr>
+      </w:pPr>
+      <w:r>
+        <w:rPr>
+          <w:rFonts w:ascii="Times New Roman" w:hAnsi="Times New Roman"/>
+          <w:sz w:val="24"/>
+          <w:szCs w:val="24"/>
+          <w:lang w:val="en-GB"/>
+        </w:rPr>
+        <w:t>Общая сумма налогов: ${</w:t>
+      </w:r>
+      <w:bookmarkStart w:id="2" w:name="__DdeLink__146_351549227"/>
+      <w:r>
+        <w:rPr>
+          <w:rFonts w:ascii="Times New Roman" w:hAnsi="Times New Roman"/>
+          <w:sz w:val="24"/>
+          <w:szCs w:val="24"/>
+          <w:lang w:val="en-GB"/>
+        </w:rPr>
+        <w:t>iTaxTotal</w:t>
+      </w:r>
+      <w:bookmarkEnd w:id="2"/>
+      <w:r>
+        <w:rPr>
+          <w:rFonts w:ascii="Times New Roman" w:hAnsi="Times New Roman"/>
+          <w:sz w:val="24"/>
+          <w:szCs w:val="24"/>
+          <w:lang w:val="en-GB"/>
+        </w:rPr>
+        <w:t>}</w:t>
+      </w:r>
+    </w:p>
+    <w:p>
+      <w:pPr>
+        <w:pStyle w:val="Normal"/>
+        <w:jc w:val="left"/>
+        <w:rPr>
+          <w:rFonts w:ascii="Times New Roman" w:hAnsi="Times New Roman"/>
+          <w:sz w:val="24"/>
+          <w:szCs w:val="24"/>
+          <w:lang w:val="en-GB"/>
+        </w:rPr>
+      </w:pPr>
+      <w:r>
+        <w:rPr>
+          <w:rFonts w:ascii="Times New Roman" w:hAnsi="Times New Roman"/>
+          <w:sz w:val="24"/>
+          <w:szCs w:val="24"/>
+          <w:lang w:val="en-GB"/>
+        </w:rPr>
+        <w:t>Общая сумма производственных затрат: ${</w:t>
+      </w:r>
+      <w:bookmarkStart w:id="3" w:name="__DdeLink__148_351549227"/>
+      <w:r>
+        <w:rPr>
+          <w:rFonts w:ascii="Times New Roman" w:hAnsi="Times New Roman"/>
+          <w:sz w:val="24"/>
+          <w:szCs w:val="24"/>
+          <w:lang w:val="en-GB"/>
+        </w:rPr>
+        <w:t>iProdTotal</w:t>
+      </w:r>
+      <w:bookmarkEnd w:id="3"/>
+      <w:r>
+        <w:rPr>
+          <w:rFonts w:ascii="Times New Roman" w:hAnsi="Times New Roman"/>
+          <w:sz w:val="24"/>
+          <w:szCs w:val="24"/>
+          <w:lang w:val="en-GB"/>
+        </w:rPr>
+        <w:t>}</w:t>
+      </w:r>
+    </w:p>
+    <w:p>
+      <w:pPr>
+        <w:pStyle w:val="Normal"/>
+        <w:jc w:val="left"/>
+        <w:rPr>
+          <w:rFonts w:ascii="Times New Roman" w:hAnsi="Times New Roman"/>
+          <w:sz w:val="24"/>
+          <w:szCs w:val="24"/>
+          <w:lang w:val="en-GB"/>
+        </w:rPr>
+      </w:pPr>
+      <w:r>
+        <w:rPr>
+          <w:rFonts w:ascii="Times New Roman" w:hAnsi="Times New Roman"/>
+          <w:sz w:val="24"/>
+          <w:szCs w:val="24"/>
+          <w:lang w:val="en-GB"/>
+        </w:rPr>
+        <w:t xml:space="preserve">Общая сумма прибыли: </w:t>
+      </w:r>
+      <w:bookmarkStart w:id="4" w:name="__DdeLink__602_351549227"/>
+      <w:r>
+        <w:rPr>
+          <w:rFonts w:ascii="Times New Roman" w:hAnsi="Times New Roman"/>
+          <w:sz w:val="24"/>
+          <w:szCs w:val="24"/>
+          <w:lang w:val="en-GB"/>
+        </w:rPr>
+        <w:t>${</w:t>
+      </w:r>
+      <w:bookmarkStart w:id="5" w:name="__DdeLink__1900_351549227"/>
+      <w:bookmarkStart w:id="6" w:name="__DdeLink__148_3515492272"/>
+      <w:r>
+        <w:rPr>
+          <w:rFonts w:ascii="Times New Roman" w:hAnsi="Times New Roman"/>
+          <w:sz w:val="24"/>
+          <w:szCs w:val="24"/>
+          <w:lang w:val="en-GB"/>
+        </w:rPr>
+        <w:t>iPro</w:t>
+      </w:r>
+      <w:r>
+        <w:rPr>
+          <w:rFonts w:ascii="Times New Roman" w:hAnsi="Times New Roman"/>
+          <w:sz w:val="24"/>
+          <w:szCs w:val="24"/>
+          <w:lang w:val="en-GB"/>
+        </w:rPr>
+        <w:t>f</w:t>
+      </w:r>
+      <w:r>
+        <w:rPr>
+          <w:rFonts w:ascii="Times New Roman" w:hAnsi="Times New Roman"/>
+          <w:sz w:val="24"/>
+          <w:szCs w:val="24"/>
+          <w:lang w:val="en-GB"/>
+        </w:rPr>
+        <w:t>Total</w:t>
+      </w:r>
+      <w:bookmarkEnd w:id="5"/>
+      <w:bookmarkEnd w:id="6"/>
+      <w:r>
+        <w:rPr>
+          <w:rFonts w:ascii="Times New Roman" w:hAnsi="Times New Roman"/>
+          <w:sz w:val="24"/>
+          <w:szCs w:val="24"/>
+          <w:lang w:val="en-GB"/>
+        </w:rPr>
+        <w:t>}</w:t>
+      </w:r>
+      <w:bookmarkEnd w:id="4"/>
+      <w:r>
+        <w:rPr>
+          <w:rFonts w:ascii="Times New Roman" w:hAnsi="Times New Roman"/>
+          <w:sz w:val="24"/>
+          <w:szCs w:val="24"/>
+          <w:lang w:val="en-GB"/>
+        </w:rPr>
+        <w:br/>
+      </w:r>
+    </w:p>
+    <w:p>
+      <w:pPr>
+        <w:pStyle w:val="Normal"/>
+        <w:jc w:val="left"/>
+        <w:rPr/>
+      </w:pPr>
+      <w:r>
+        <w:rPr/>
+      </w:r>
+    </w:p>
+    <w:p>
+      <w:pPr>
+        <w:pStyle w:val="Normal"/>
         <w:rPr>
           <w:rFonts w:ascii="Times New Roman" w:hAnsi="Times New Roman"/>
           <w:b/>
@@ -1017,211 +1204,8 @@
           <w:szCs w:val="28"/>
           <w:lang w:val="en-GB"/>
         </w:rPr>
-        <w:t>:</w:t>
-      </w:r>
-      <w:r>
-        <w:rPr>
-          <w:rFonts w:ascii="Times New Roman" w:hAnsi="Times New Roman"/>
-          <w:sz w:val="24"/>
-          <w:szCs w:val="24"/>
-          <w:lang w:val="en-GB"/>
-        </w:rPr>
-        <w:br/>
-      </w:r>
-      <w:r>
-        <w:rPr>
-          <w:rFonts w:ascii="Times New Roman" w:hAnsi="Times New Roman"/>
-          <w:sz w:val="24"/>
-          <w:szCs w:val="24"/>
-          <w:lang w:val="en-GB"/>
-        </w:rPr>
-        <w:t>Общая сумма платежей</w:t>
-      </w:r>
-      <w:r>
-        <w:rPr>
-          <w:rFonts w:ascii="Times New Roman" w:hAnsi="Times New Roman"/>
-          <w:sz w:val="24"/>
-          <w:szCs w:val="24"/>
-          <w:lang w:val="en-GB"/>
-        </w:rPr>
-        <w:t>: ${</w:t>
-      </w:r>
-      <w:r>
-        <w:rPr>
-          <w:rFonts w:ascii="Times New Roman" w:hAnsi="Times New Roman"/>
-          <w:sz w:val="24"/>
-          <w:szCs w:val="24"/>
-          <w:lang w:val="en-GB"/>
-        </w:rPr>
-        <w:t>iSumTotal</w:t>
-      </w:r>
-      <w:r>
-        <w:rPr>
-          <w:rFonts w:ascii="Times New Roman" w:hAnsi="Times New Roman"/>
-          <w:sz w:val="24"/>
-          <w:szCs w:val="24"/>
-          <w:lang w:val="en-GB"/>
-        </w:rPr>
-        <w:t>}</w:t>
-      </w:r>
-    </w:p>
-    <w:p>
-      <w:pPr>
-        <w:pStyle w:val="Normal"/>
-        <w:rPr>
-          <w:rFonts w:ascii="Times New Roman" w:hAnsi="Times New Roman"/>
-          <w:sz w:val="24"/>
-          <w:szCs w:val="24"/>
-          <w:lang w:val="en-GB"/>
-        </w:rPr>
-      </w:pPr>
-      <w:r>
-        <w:rPr>
-          <w:rFonts w:ascii="Times New Roman" w:hAnsi="Times New Roman"/>
-          <w:sz w:val="24"/>
-          <w:szCs w:val="24"/>
-          <w:lang w:val="en-GB"/>
-        </w:rPr>
-        <w:t>Общая сумма налогов</w:t>
-      </w:r>
-      <w:r>
-        <w:rPr>
-          <w:rFonts w:ascii="Times New Roman" w:hAnsi="Times New Roman"/>
-          <w:sz w:val="24"/>
-          <w:szCs w:val="24"/>
-          <w:lang w:val="en-GB"/>
-        </w:rPr>
-        <w:t>: ${</w:t>
-      </w:r>
-      <w:r>
-        <w:rPr>
-          <w:rFonts w:ascii="Times New Roman" w:hAnsi="Times New Roman"/>
-          <w:sz w:val="24"/>
-          <w:szCs w:val="24"/>
-          <w:lang w:val="en-GB"/>
-        </w:rPr>
-        <w:t>iTaxTotal</w:t>
-      </w:r>
-      <w:r>
-        <w:rPr>
-          <w:rFonts w:ascii="Times New Roman" w:hAnsi="Times New Roman"/>
-          <w:sz w:val="24"/>
-          <w:szCs w:val="24"/>
-          <w:lang w:val="en-GB"/>
-        </w:rPr>
-        <w:t>}</w:t>
-      </w:r>
-    </w:p>
-    <w:p>
-      <w:pPr>
-        <w:pStyle w:val="Normal"/>
-        <w:jc w:val="left"/>
-        <w:rPr>
-          <w:rFonts w:ascii="Times New Roman" w:hAnsi="Times New Roman"/>
-          <w:sz w:val="24"/>
-          <w:szCs w:val="24"/>
-          <w:lang w:val="en-GB"/>
-        </w:rPr>
-      </w:pPr>
-      <w:r>
-        <w:rPr>
-          <w:rFonts w:ascii="Times New Roman" w:hAnsi="Times New Roman"/>
-          <w:sz w:val="24"/>
-          <w:szCs w:val="24"/>
-          <w:lang w:val="en-GB"/>
-        </w:rPr>
-        <w:t>Общая сумма производственных затрат</w:t>
-      </w:r>
-      <w:r>
-        <w:rPr>
-          <w:rFonts w:ascii="Times New Roman" w:hAnsi="Times New Roman"/>
-          <w:sz w:val="24"/>
-          <w:szCs w:val="24"/>
-          <w:lang w:val="en-GB"/>
-        </w:rPr>
-        <w:t>: ${</w:t>
-      </w:r>
-      <w:r>
-        <w:rPr>
-          <w:rFonts w:ascii="Times New Roman" w:hAnsi="Times New Roman"/>
-          <w:sz w:val="24"/>
-          <w:szCs w:val="24"/>
-          <w:lang w:val="en-GB"/>
-        </w:rPr>
-        <w:t>iProdTotal</w:t>
-      </w:r>
-      <w:r>
-        <w:rPr>
-          <w:rFonts w:ascii="Times New Roman" w:hAnsi="Times New Roman"/>
-          <w:sz w:val="24"/>
-          <w:szCs w:val="24"/>
-          <w:lang w:val="en-GB"/>
-        </w:rPr>
-        <w:t>}%</w:t>
-      </w:r>
-    </w:p>
-    <w:p>
-      <w:pPr>
-        <w:pStyle w:val="Normal"/>
-        <w:jc w:val="left"/>
-        <w:rPr>
-          <w:rFonts w:ascii="Times New Roman" w:hAnsi="Times New Roman"/>
-          <w:sz w:val="24"/>
-          <w:szCs w:val="24"/>
-          <w:lang w:val="en-GB"/>
-        </w:rPr>
-      </w:pPr>
-      <w:r>
-        <w:rPr>
-          <w:rFonts w:ascii="Times New Roman" w:hAnsi="Times New Roman"/>
-          <w:sz w:val="24"/>
-          <w:szCs w:val="24"/>
-          <w:lang w:val="en-GB"/>
-        </w:rPr>
-        <w:t>Общая сумма прибыли</w:t>
-      </w:r>
-      <w:r>
-        <w:rPr>
-          <w:rFonts w:ascii="Times New Roman" w:hAnsi="Times New Roman"/>
-          <w:sz w:val="24"/>
-          <w:szCs w:val="24"/>
-          <w:lang w:val="en-GB"/>
-        </w:rPr>
-        <w:t>{</w:t>
-      </w:r>
-      <w:r>
-        <w:rPr>
-          <w:rFonts w:ascii="Times New Roman" w:hAnsi="Times New Roman"/>
-          <w:sz w:val="24"/>
-          <w:szCs w:val="24"/>
-          <w:lang w:val="en-GB"/>
-        </w:rPr>
-        <w:t>iProfitTotal</w:t>
-      </w:r>
-      <w:r>
-        <w:rPr>
-          <w:rFonts w:ascii="Times New Roman" w:hAnsi="Times New Roman"/>
-          <w:sz w:val="24"/>
-          <w:szCs w:val="24"/>
-          <w:lang w:val="en-GB"/>
-        </w:rPr>
-        <w:t>}</w:t>
-        <w:br/>
-      </w:r>
-    </w:p>
-    <w:p>
-      <w:pPr>
-        <w:pStyle w:val="Normal"/>
-        <w:jc w:val="left"/>
-        <w:rPr/>
-      </w:pPr>
-      <w:r>
-        <w:rPr/>
-      </w:r>
-    </w:p>
-    <w:p>
-      <w:pPr>
-        <w:pStyle w:val="Normal"/>
+      </w:pPr>
+      <w:r>
         <w:rPr>
           <w:rFonts w:ascii="Times New Roman" w:hAnsi="Times New Roman"/>
           <w:b/>
@@ -1230,16 +1214,6 @@
           <w:szCs w:val="28"/>
           <w:lang w:val="en-GB"/>
         </w:rPr>
-      </w:pPr>
-      <w:r>
-        <w:rPr>
-          <w:rFonts w:ascii="Times New Roman" w:hAnsi="Times New Roman"/>
-          <w:b/>
-          <w:bCs/>
-          <w:sz w:val="28"/>
-          <w:szCs w:val="28"/>
-          <w:lang w:val="en-GB"/>
-        </w:rPr>
         <w:t>Статистика компании за отчетный период</w:t>
       </w:r>
     </w:p>
@@ -1265,7 +1239,7 @@
     <w:tbl>
       <w:tblPr>
         <w:jc w:val="left"/>
-        <w:tblInd w:w="50" w:type="dxa"/>
+        <w:tblInd w:w="47" w:type="dxa"/>
         <w:tblBorders>
           <w:top w:val="single" w:sz="2" w:space="0" w:color="000001"/>
           <w:left w:val="single" w:sz="2" w:space="0" w:color="000001"/>
@@ -1276,20 +1250,20 @@
         </w:tblBorders>
         <w:tblCellMar>
           <w:top w:w="55" w:type="dxa"/>
-          <w:left w:w="48" w:type="dxa"/>
+          <w:left w:w="45" w:type="dxa"/>
           <w:bottom w:w="55" w:type="dxa"/>
           <w:right w:w="55" w:type="dxa"/>
         </w:tblCellMar>
       </w:tblPr>
       <w:tblGrid>
-        <w:gridCol w:w="946"/>
+        <w:gridCol w:w="945"/>
         <w:gridCol w:w="1093"/>
-        <w:gridCol w:w="1080"/>
+        <w:gridCol w:w="1079"/>
         <w:gridCol w:w="960"/>
         <w:gridCol w:w="908"/>
-        <w:gridCol w:w="1474"/>
-        <w:gridCol w:w="1765"/>
-        <w:gridCol w:w="1526"/>
+        <w:gridCol w:w="1473"/>
+        <w:gridCol w:w="1764"/>
+        <w:gridCol w:w="1528"/>
       </w:tblGrid>
       <w:tr>
         <w:trPr>
@@ -1297,7 +1271,7 @@
         </w:trPr>
         <w:tc>
           <w:tcPr>
-            <w:tcW w:w="946" w:type="dxa"/>
+            <w:tcW w:w="945" w:type="dxa"/>
             <w:tcBorders>
               <w:top w:val="single" w:sz="2" w:space="0" w:color="000001"/>
               <w:left w:val="single" w:sz="2" w:space="0" w:color="000001"/>
@@ -1308,7 +1282,7 @@
             </w:tcBorders>
             <w:shd w:fill="FFFFFF" w:val="clear"/>
             <w:tcMar>
-              <w:left w:w="48" w:type="dxa"/>
+              <w:left w:w="45" w:type="dxa"/>
             </w:tcMar>
           </w:tcPr>
           <w:p>
@@ -1346,7 +1320,7 @@
             </w:tcBorders>
             <w:shd w:fill="FFFFFF" w:val="clear"/>
             <w:tcMar>
-              <w:left w:w="48" w:type="dxa"/>
+              <w:left w:w="45" w:type="dxa"/>
             </w:tcMar>
           </w:tcPr>
           <w:p>
@@ -1373,7 +1347,7 @@
         </w:tc>
         <w:tc>
           <w:tcPr>
-            <w:tcW w:w="1080" w:type="dxa"/>
+            <w:tcW w:w="1079" w:type="dxa"/>
             <w:tcBorders>
               <w:top w:val="single" w:sz="2" w:space="0" w:color="000001"/>
               <w:left w:val="single" w:sz="2" w:space="0" w:color="000001"/>
@@ -1384,7 +1358,7 @@
             </w:tcBorders>
             <w:shd w:fill="FFFFFF" w:val="clear"/>
             <w:tcMar>
-              <w:left w:w="48" w:type="dxa"/>
+              <w:left w:w="45" w:type="dxa"/>
             </w:tcMar>
           </w:tcPr>
           <w:p>
@@ -1422,7 +1396,7 @@
             </w:tcBorders>
             <w:shd w:fill="FFFFFF" w:val="clear"/>
             <w:tcMar>
-              <w:left w:w="48" w:type="dxa"/>
+              <w:left w:w="45" w:type="dxa"/>
             </w:tcMar>
           </w:tcPr>
           <w:p>
@@ -1460,7 +1434,7 @@
             </w:tcBorders>
             <w:shd w:fill="FFFFFF" w:val="clear"/>
             <w:tcMar>
-              <w:left w:w="48" w:type="dxa"/>
+              <w:left w:w="45" w:type="dxa"/>
             </w:tcMar>
           </w:tcPr>
           <w:p>
@@ -1487,7 +1461,7 @@
         </w:tc>
         <w:tc>
           <w:tcPr>
-            <w:tcW w:w="1474" w:type="dxa"/>
+            <w:tcW w:w="1473" w:type="dxa"/>
             <w:tcBorders>
               <w:top w:val="single" w:sz="2" w:space="0" w:color="000001"/>
               <w:left w:val="single" w:sz="2" w:space="0" w:color="000001"/>
@@ -1498,7 +1472,7 @@
             </w:tcBorders>
             <w:shd w:fill="FFFFFF" w:val="clear"/>
             <w:tcMar>
-              <w:left w:w="48" w:type="dxa"/>
+              <w:left w:w="45" w:type="dxa"/>
             </w:tcMar>
           </w:tcPr>
           <w:p>
@@ -1525,7 +1499,7 @@
         </w:tc>
         <w:tc>
           <w:tcPr>
-            <w:tcW w:w="1765" w:type="dxa"/>
+            <w:tcW w:w="1764" w:type="dxa"/>
             <w:tcBorders>
               <w:top w:val="single" w:sz="2" w:space="0" w:color="000001"/>
               <w:left w:val="single" w:sz="2" w:space="0" w:color="000001"/>
@@ -1536,7 +1510,7 @@
             </w:tcBorders>
             <w:shd w:fill="FFFFFF" w:val="clear"/>
             <w:tcMar>
-              <w:left w:w="48" w:type="dxa"/>
+              <w:left w:w="45" w:type="dxa"/>
             </w:tcMar>
           </w:tcPr>
           <w:p>
@@ -1563,7 +1537,7 @@
         </w:tc>
         <w:tc>
           <w:tcPr>
-            <w:tcW w:w="1526" w:type="dxa"/>
+            <w:tcW w:w="1528" w:type="dxa"/>
             <w:tcBorders>
               <w:top w:val="single" w:sz="2" w:space="0" w:color="000001"/>
               <w:left w:val="single" w:sz="2" w:space="0" w:color="000001"/>
@@ -1574,7 +1548,7 @@
             </w:tcBorders>
             <w:shd w:fill="FFFFFF" w:val="clear"/>
             <w:tcMar>
-              <w:left w:w="48" w:type="dxa"/>
+              <w:left w:w="45" w:type="dxa"/>
             </w:tcMar>
           </w:tcPr>
           <w:p>
@@ -1596,7 +1570,7 @@
         </w:trPr>
         <w:tc>
           <w:tcPr>
-            <w:tcW w:w="946" w:type="dxa"/>
+            <w:tcW w:w="945" w:type="dxa"/>
             <w:tcBorders>
               <w:top w:val="nil"/>
               <w:left w:val="single" w:sz="2" w:space="0" w:color="000001"/>
@@ -1607,7 +1581,7 @@
             </w:tcBorders>
             <w:shd w:fill="FFFFFF" w:val="clear"/>
             <w:tcMar>
-              <w:left w:w="48" w:type="dxa"/>
+              <w:left w:w="45" w:type="dxa"/>
             </w:tcMar>
           </w:tcPr>
           <w:p>
@@ -1620,14 +1594,16 @@
               <w:rPr/>
               <w:t>${</w:t>
             </w:r>
-            <w:bookmarkStart w:id="1" w:name="__DdeLink__769_1591231625"/>
-            <w:bookmarkStart w:id="2" w:name="__DdeLink__694_1591231625"/>
+            <w:bookmarkStart w:id="7" w:name="__DdeLink__152_351549227"/>
+            <w:bookmarkStart w:id="8" w:name="__DdeLink__694_1591231625"/>
+            <w:bookmarkStart w:id="9" w:name="__DdeLink__769_1591231625"/>
             <w:r>
               <w:rPr/>
               <w:t>cDate</w:t>
             </w:r>
-            <w:bookmarkEnd w:id="1"/>
-            <w:bookmarkEnd w:id="2"/>
+            <w:bookmarkEnd w:id="7"/>
+            <w:bookmarkEnd w:id="8"/>
+            <w:bookmarkEnd w:id="9"/>
             <w:r>
               <w:rPr/>
               <w:t>}</w:t>
@@ -1647,7 +1623,7 @@
             </w:tcBorders>
             <w:shd w:fill="FFFFFF" w:val="clear"/>
             <w:tcMar>
-              <w:left w:w="48" w:type="dxa"/>
+              <w:left w:w="45" w:type="dxa"/>
             </w:tcMar>
           </w:tcPr>
           <w:p>
@@ -1660,16 +1636,18 @@
               <w:rPr/>
               <w:t>${</w:t>
             </w:r>
-            <w:bookmarkStart w:id="3" w:name="__DdeLink__696_1591231625"/>
+            <w:bookmarkStart w:id="10" w:name="__DdeLink__155_351549227"/>
+            <w:bookmarkStart w:id="11" w:name="__DdeLink__696_1591231625"/>
             <w:r>
               <w:rPr/>
               <w:t>c</w:t>
             </w:r>
-            <w:bookmarkEnd w:id="3"/>
+            <w:bookmarkEnd w:id="11"/>
             <w:r>
               <w:rPr/>
               <w:t>ontractor</w:t>
             </w:r>
+            <w:bookmarkEnd w:id="10"/>
             <w:r>
               <w:rPr/>
               <w:t>}</w:t>
@@ -1678,7 +1656,7 @@
         </w:tc>
         <w:tc>
           <w:tcPr>
-            <w:tcW w:w="1080" w:type="dxa"/>
+            <w:tcW w:w="1079" w:type="dxa"/>
             <w:tcBorders>
               <w:top w:val="nil"/>
               <w:left w:val="single" w:sz="2" w:space="0" w:color="000001"/>
@@ -1689,7 +1667,7 @@
             </w:tcBorders>
             <w:shd w:fill="FFFFFF" w:val="clear"/>
             <w:tcMar>
-              <w:left w:w="48" w:type="dxa"/>
+              <w:left w:w="45" w:type="dxa"/>
             </w:tcMar>
           </w:tcPr>
           <w:p>
@@ -1702,16 +1680,18 @@
               <w:rPr/>
               <w:t>${</w:t>
             </w:r>
-            <w:bookmarkStart w:id="4" w:name="__DdeLink__698_1591231625"/>
+            <w:bookmarkStart w:id="12" w:name="__DdeLink__577_351549227"/>
+            <w:bookmarkStart w:id="13" w:name="__DdeLink__698_1591231625"/>
             <w:r>
               <w:rPr/>
               <w:t>l</w:t>
             </w:r>
-            <w:bookmarkEnd w:id="4"/>
+            <w:bookmarkEnd w:id="13"/>
             <w:r>
               <w:rPr/>
               <w:t>egalPerson</w:t>
             </w:r>
+            <w:bookmarkEnd w:id="12"/>
             <w:r>
               <w:rPr/>
               <w:t>}</w:t>
@@ -1731,7 +1711,7 @@
             </w:tcBorders>
             <w:shd w:fill="FFFFFF" w:val="clear"/>
             <w:tcMar>
-              <w:left w:w="48" w:type="dxa"/>
+              <w:left w:w="45" w:type="dxa"/>
             </w:tcMar>
           </w:tcPr>
           <w:p>
@@ -1744,10 +1724,12 @@
               <w:rPr/>
               <w:t>${</w:t>
             </w:r>
+            <w:bookmarkStart w:id="14" w:name="__DdeLink__579_351549227"/>
             <w:r>
               <w:rPr/>
               <w:t>service</w:t>
             </w:r>
+            <w:bookmarkEnd w:id="14"/>
             <w:r>
               <w:rPr/>
               <w:t>}</w:t>
@@ -1767,7 +1749,7 @@
             </w:tcBorders>
             <w:shd w:fill="FFFFFF" w:val="clear"/>
             <w:tcMar>
-              <w:left w:w="48" w:type="dxa"/>
+              <w:left w:w="45" w:type="dxa"/>
             </w:tcMar>
           </w:tcPr>
           <w:p>
@@ -1780,16 +1762,18 @@
               <w:rPr/>
               <w:t>${</w:t>
             </w:r>
+            <w:bookmarkStart w:id="15" w:name="__DdeLink__582_351549227"/>
             <w:r>
               <w:rPr/>
               <w:t>i</w:t>
             </w:r>
-            <w:bookmarkStart w:id="5" w:name="__DdeLink__700_1591231625"/>
+            <w:bookmarkStart w:id="16" w:name="__DdeLink__700_1591231625"/>
             <w:r>
               <w:rPr/>
               <w:t>Sum</w:t>
             </w:r>
-            <w:bookmarkEnd w:id="5"/>
+            <w:bookmarkEnd w:id="15"/>
+            <w:bookmarkEnd w:id="16"/>
             <w:r>
               <w:rPr/>
               <w:t>}</w:t>
@@ -1798,7 +1782,7 @@
         </w:tc>
         <w:tc>
           <w:tcPr>
-            <w:tcW w:w="1474" w:type="dxa"/>
+            <w:tcW w:w="1473" w:type="dxa"/>
             <w:tcBorders>
               <w:top w:val="nil"/>
               <w:left w:val="single" w:sz="2" w:space="0" w:color="000001"/>
@@ -1809,7 +1793,7 @@
             </w:tcBorders>
             <w:shd w:fill="FFFFFF" w:val="clear"/>
             <w:tcMar>
-              <w:left w:w="48" w:type="dxa"/>
+              <w:left w:w="45" w:type="dxa"/>
             </w:tcMar>
           </w:tcPr>
           <w:p>
@@ -1822,16 +1806,18 @@
               <w:rPr/>
               <w:t>${</w:t>
             </w:r>
-            <w:bookmarkStart w:id="6" w:name="__DdeLink__702_1591231625"/>
+            <w:bookmarkStart w:id="17" w:name="__DdeLink__585_351549227"/>
+            <w:bookmarkStart w:id="18" w:name="__DdeLink__702_1591231625"/>
             <w:r>
               <w:rPr/>
               <w:t>i</w:t>
             </w:r>
-            <w:bookmarkEnd w:id="6"/>
+            <w:bookmarkEnd w:id="18"/>
             <w:r>
               <w:rPr/>
               <w:t>Tax</w:t>
             </w:r>
+            <w:bookmarkEnd w:id="17"/>
             <w:r>
               <w:rPr/>
               <w:t>}</w:t>
@@ -1840,7 +1826,7 @@
         </w:tc>
         <w:tc>
           <w:tcPr>
-            <w:tcW w:w="1765" w:type="dxa"/>
+            <w:tcW w:w="1764" w:type="dxa"/>
             <w:tcBorders>
               <w:top w:val="nil"/>
               <w:left w:val="single" w:sz="2" w:space="0" w:color="000001"/>
@@ -1851,7 +1837,7 @@
             </w:tcBorders>
             <w:shd w:fill="FFFFFF" w:val="clear"/>
             <w:tcMar>
-              <w:left w:w="48" w:type="dxa"/>
+              <w:left w:w="45" w:type="dxa"/>
             </w:tcMar>
           </w:tcPr>
           <w:p>
@@ -1860,22 +1846,24 @@
               <w:jc w:val="center"/>
               <w:rPr/>
             </w:pPr>
-            <w:bookmarkStart w:id="7" w:name="__DdeLink__692_902206104"/>
+            <w:bookmarkStart w:id="19" w:name="__DdeLink__692_902206104"/>
             <w:r>
               <w:rPr/>
               <w:t>${</w:t>
             </w:r>
-            <w:bookmarkStart w:id="8" w:name="__DdeLink__704_1591231625"/>
-            <w:bookmarkEnd w:id="7"/>
+            <w:bookmarkStart w:id="20" w:name="__DdeLink__588_351549227"/>
+            <w:bookmarkStart w:id="21" w:name="__DdeLink__704_1591231625"/>
+            <w:bookmarkEnd w:id="19"/>
             <w:r>
               <w:rPr/>
               <w:t>i</w:t>
             </w:r>
-            <w:bookmarkEnd w:id="8"/>
+            <w:bookmarkEnd w:id="21"/>
             <w:r>
               <w:rPr/>
               <w:t>Prod</w:t>
             </w:r>
+            <w:bookmarkEnd w:id="20"/>
             <w:r>
               <w:rPr/>
               <w:t>}</w:t>
@@ -1884,7 +1872,7 @@
         </w:tc>
         <w:tc>
           <w:tcPr>
-            <w:tcW w:w="1526" w:type="dxa"/>
+            <w:tcW w:w="1528" w:type="dxa"/>
             <w:tcBorders>
               <w:top w:val="nil"/>
               <w:left w:val="single" w:sz="2" w:space="0" w:color="000001"/>
@@ -1895,7 +1883,7 @@
             </w:tcBorders>
             <w:shd w:fill="FFFFFF" w:val="clear"/>
             <w:tcMar>
-              <w:left w:w="48" w:type="dxa"/>
+              <w:left w:w="45" w:type="dxa"/>
             </w:tcMar>
           </w:tcPr>
           <w:p>
@@ -1908,9 +1896,15 @@
               <w:rPr/>
               <w:t>${</w:t>
             </w:r>
-            <w:r>
-              <w:rPr/>
-              <w:t>iProfit}</w:t>
+            <w:bookmarkStart w:id="22" w:name="__DdeLink__590_351549227"/>
+            <w:r>
+              <w:rPr/>
+              <w:t>iProfit</w:t>
+            </w:r>
+            <w:bookmarkEnd w:id="22"/>
+            <w:r>
+              <w:rPr/>
+              <w:t>}</w:t>
             </w:r>
           </w:p>
         </w:tc>
@@ -1921,7 +1915,7 @@
         </w:trPr>
         <w:tc>
           <w:tcPr>
-            <w:tcW w:w="946" w:type="dxa"/>
+            <w:tcW w:w="945" w:type="dxa"/>
             <w:tcBorders>
               <w:top w:val="nil"/>
               <w:left w:val="single" w:sz="2" w:space="0" w:color="000001"/>
@@ -1932,7 +1926,7 @@
             </w:tcBorders>
             <w:shd w:fill="FFFFFF" w:val="clear"/>
             <w:tcMar>
-              <w:left w:w="48" w:type="dxa"/>
+              <w:left w:w="45" w:type="dxa"/>
             </w:tcMar>
           </w:tcPr>
           <w:p>
@@ -1966,7 +1960,7 @@
             </w:tcBorders>
             <w:shd w:fill="FFFFFF" w:val="clear"/>
             <w:tcMar>
-              <w:left w:w="48" w:type="dxa"/>
+              <w:left w:w="45" w:type="dxa"/>
             </w:tcMar>
           </w:tcPr>
           <w:p>
@@ -1982,7 +1976,7 @@
         </w:tc>
         <w:tc>
           <w:tcPr>
-            <w:tcW w:w="1080" w:type="dxa"/>
+            <w:tcW w:w="1079" w:type="dxa"/>
             <w:tcBorders>
               <w:top w:val="nil"/>
               <w:left w:val="single" w:sz="2" w:space="0" w:color="000001"/>
@@ -1993,7 +1987,7 @@
             </w:tcBorders>
             <w:shd w:fill="FFFFFF" w:val="clear"/>
             <w:tcMar>
-              <w:left w:w="48" w:type="dxa"/>
+              <w:left w:w="45" w:type="dxa"/>
             </w:tcMar>
           </w:tcPr>
           <w:p>
@@ -2020,7 +2014,7 @@
             </w:tcBorders>
             <w:shd w:fill="FFFFFF" w:val="clear"/>
             <w:tcMar>
-              <w:left w:w="48" w:type="dxa"/>
+              <w:left w:w="45" w:type="dxa"/>
             </w:tcMar>
           </w:tcPr>
           <w:p>
@@ -2047,23 +2041,54 @@
             </w:tcBorders>
             <w:shd w:fill="FFFFFF" w:val="clear"/>
             <w:tcMar>
-              <w:left w:w="48" w:type="dxa"/>
+              <w:left w:w="45" w:type="dxa"/>
             </w:tcMar>
           </w:tcPr>
           <w:p>
             <w:pPr>
-              <w:pStyle w:val="Style21"/>
+              <w:pStyle w:val="Normal"/>
               <w:jc w:val="center"/>
-              <w:rPr/>
+              <w:rPr>
+                <w:rFonts w:ascii="Times New Roman" w:hAnsi="Times New Roman"/>
+                <w:sz w:val="24"/>
+                <w:szCs w:val="24"/>
+                <w:lang w:val="en-GB"/>
+              </w:rPr>
             </w:pPr>
             <w:r>
-              <w:rPr/>
+              <w:rPr>
+                <w:rFonts w:ascii="Times New Roman" w:hAnsi="Times New Roman"/>
+                <w:sz w:val="24"/>
+                <w:szCs w:val="24"/>
+                <w:lang w:val="en-GB"/>
+              </w:rPr>
+              <w:t>${</w:t>
+            </w:r>
+            <w:bookmarkStart w:id="23" w:name="__DdeLink__144_3515492271"/>
+            <w:r>
+              <w:rPr>
+                <w:rFonts w:ascii="Times New Roman" w:hAnsi="Times New Roman"/>
+                <w:sz w:val="24"/>
+                <w:szCs w:val="24"/>
+                <w:lang w:val="en-GB"/>
+              </w:rPr>
+              <w:t>iSumTotal</w:t>
+            </w:r>
+            <w:bookmarkEnd w:id="23"/>
+            <w:r>
+              <w:rPr>
+                <w:rFonts w:ascii="Times New Roman" w:hAnsi="Times New Roman"/>
+                <w:sz w:val="24"/>
+                <w:szCs w:val="24"/>
+                <w:lang w:val="en-GB"/>
+              </w:rPr>
+              <w:t>}</w:t>
             </w:r>
           </w:p>
         </w:tc>
         <w:tc>
           <w:tcPr>
-            <w:tcW w:w="1474" w:type="dxa"/>
+            <w:tcW w:w="1473" w:type="dxa"/>
             <w:tcBorders>
               <w:top w:val="nil"/>
               <w:left w:val="single" w:sz="2" w:space="0" w:color="000001"/>
@@ -2074,23 +2099,54 @@
             </w:tcBorders>
             <w:shd w:fill="FFFFFF" w:val="clear"/>
             <w:tcMar>
-              <w:left w:w="48" w:type="dxa"/>
+              <w:left w:w="45" w:type="dxa"/>
             </w:tcMar>
           </w:tcPr>
           <w:p>
             <w:pPr>
-              <w:pStyle w:val="Style21"/>
+              <w:pStyle w:val="Normal"/>
               <w:jc w:val="center"/>
-              <w:rPr/>
+              <w:rPr>
+                <w:rFonts w:ascii="Times New Roman" w:hAnsi="Times New Roman"/>
+                <w:sz w:val="24"/>
+                <w:szCs w:val="24"/>
+                <w:lang w:val="en-GB"/>
+              </w:rPr>
             </w:pPr>
             <w:r>
-              <w:rPr/>
+              <w:rPr>
+                <w:rFonts w:ascii="Times New Roman" w:hAnsi="Times New Roman"/>
+                <w:sz w:val="24"/>
+                <w:szCs w:val="24"/>
+                <w:lang w:val="en-GB"/>
+              </w:rPr>
+              <w:t>${</w:t>
+            </w:r>
+            <w:bookmarkStart w:id="24" w:name="__DdeLink__146_3515492271"/>
+            <w:r>
+              <w:rPr>
+                <w:rFonts w:ascii="Times New Roman" w:hAnsi="Times New Roman"/>
+                <w:sz w:val="24"/>
+                <w:szCs w:val="24"/>
+                <w:lang w:val="en-GB"/>
+              </w:rPr>
+              <w:t>iTaxTotal</w:t>
+            </w:r>
+            <w:bookmarkEnd w:id="24"/>
+            <w:r>
+              <w:rPr>
+                <w:rFonts w:ascii="Times New Roman" w:hAnsi="Times New Roman"/>
+                <w:sz w:val="24"/>
+                <w:szCs w:val="24"/>
+                <w:lang w:val="en-GB"/>
+              </w:rPr>
+              <w:t>}</w:t>
             </w:r>
           </w:p>
         </w:tc>
         <w:tc>
           <w:tcPr>
-            <w:tcW w:w="1765" w:type="dxa"/>
+            <w:tcW w:w="1764" w:type="dxa"/>
             <w:tcBorders>
               <w:top w:val="nil"/>
               <w:left w:val="single" w:sz="2" w:space="0" w:color="000001"/>
@@ -2101,23 +2157,54 @@
             </w:tcBorders>
             <w:shd w:fill="FFFFFF" w:val="clear"/>
             <w:tcMar>
-              <w:left w:w="48" w:type="dxa"/>
+              <w:left w:w="45" w:type="dxa"/>
             </w:tcMar>
           </w:tcPr>
           <w:p>
             <w:pPr>
-              <w:pStyle w:val="Style21"/>
-              <w:jc w:val="center"/>
-              <w:rPr/>
+              <w:pStyle w:val="Normal"/>
+              <w:jc w:val="left"/>
+              <w:rPr>
+                <w:rFonts w:ascii="Times New Roman" w:hAnsi="Times New Roman"/>
+                <w:sz w:val="24"/>
+                <w:szCs w:val="24"/>
+                <w:lang w:val="en-GB"/>
+              </w:rPr>
             </w:pPr>
             <w:r>
-              <w:rPr/>
+              <w:rPr>
+                <w:rFonts w:ascii="Times New Roman" w:hAnsi="Times New Roman"/>
+                <w:sz w:val="24"/>
+                <w:szCs w:val="24"/>
+                <w:lang w:val="en-GB"/>
+              </w:rPr>
+              <w:t>${</w:t>
+            </w:r>
+            <w:bookmarkStart w:id="25" w:name="__DdeLink__148_3515492271"/>
+            <w:r>
+              <w:rPr>
+                <w:rFonts w:ascii="Times New Roman" w:hAnsi="Times New Roman"/>
+                <w:sz w:val="24"/>
+                <w:szCs w:val="24"/>
+                <w:lang w:val="en-GB"/>
+              </w:rPr>
+              <w:t>iProdTotal</w:t>
+            </w:r>
+            <w:bookmarkEnd w:id="25"/>
+            <w:r>
+              <w:rPr>
+                <w:rFonts w:ascii="Times New Roman" w:hAnsi="Times New Roman"/>
+                <w:sz w:val="24"/>
+                <w:szCs w:val="24"/>
+                <w:lang w:val="en-GB"/>
+              </w:rPr>
+              <w:t>}</w:t>
             </w:r>
           </w:p>
         </w:tc>
         <w:tc>
           <w:tcPr>
-            <w:tcW w:w="1526" w:type="dxa"/>
+            <w:tcW w:w="1528" w:type="dxa"/>
             <w:tcBorders>
               <w:top w:val="nil"/>
               <w:left w:val="single" w:sz="2" w:space="0" w:color="000001"/>
@@ -2128,17 +2215,66 @@
             </w:tcBorders>
             <w:shd w:fill="FFFFFF" w:val="clear"/>
             <w:tcMar>
-              <w:left w:w="48" w:type="dxa"/>
+              <w:left w:w="45" w:type="dxa"/>
             </w:tcMar>
           </w:tcPr>
           <w:p>
             <w:pPr>
-              <w:pStyle w:val="Style21"/>
-              <w:jc w:val="center"/>
-              <w:rPr/>
+              <w:pStyle w:val="Normal"/>
+              <w:jc w:val="left"/>
+              <w:rPr>
+                <w:rFonts w:ascii="Times New Roman" w:hAnsi="Times New Roman"/>
+                <w:sz w:val="24"/>
+                <w:szCs w:val="24"/>
+                <w:lang w:val="en-GB"/>
+              </w:rPr>
             </w:pPr>
             <w:r>
-              <w:rPr/>
+              <w:rPr>
+                <w:rFonts w:ascii="Times New Roman" w:hAnsi="Times New Roman"/>
+                <w:sz w:val="24"/>
+                <w:szCs w:val="24"/>
+                <w:lang w:val="en-GB"/>
+              </w:rPr>
+              <w:t>${</w:t>
+            </w:r>
+            <w:bookmarkStart w:id="26" w:name="__DdeLink__148_35154922721"/>
+            <w:r>
+              <w:rPr>
+                <w:rFonts w:ascii="Times New Roman" w:hAnsi="Times New Roman"/>
+                <w:sz w:val="24"/>
+                <w:szCs w:val="24"/>
+                <w:lang w:val="en-GB"/>
+              </w:rPr>
+              <w:t>iPro</w:t>
+            </w:r>
+            <w:r>
+              <w:rPr>
+                <w:rFonts w:ascii="Times New Roman" w:hAnsi="Times New Roman"/>
+                <w:sz w:val="24"/>
+                <w:szCs w:val="24"/>
+                <w:lang w:val="en-GB"/>
+              </w:rPr>
+              <w:t>f</w:t>
+            </w:r>
+            <w:r>
+              <w:rPr>
+                <w:rFonts w:ascii="Times New Roman" w:hAnsi="Times New Roman"/>
+                <w:sz w:val="24"/>
+                <w:szCs w:val="24"/>
+                <w:lang w:val="en-GB"/>
+              </w:rPr>
+              <w:t>Total</w:t>
+            </w:r>
+            <w:bookmarkEnd w:id="26"/>
+            <w:r>
+              <w:rPr>
+                <w:rFonts w:ascii="Times New Roman" w:hAnsi="Times New Roman"/>
+                <w:sz w:val="24"/>
+                <w:szCs w:val="24"/>
+                <w:lang w:val="en-GB"/>
+              </w:rPr>
+              <w:t>}</w:t>
             </w:r>
           </w:p>
         </w:tc>
@@ -2268,7 +2404,7 @@
         </w:rPr>
         <w:t>Отчет сформирован автоматически клиентской системой ${</w:t>
       </w:r>
-      <w:bookmarkStart w:id="9" w:name="__DdeLink__4235_1591231625"/>
+      <w:bookmarkStart w:id="27" w:name="__DdeLink__4235_1591231625"/>
       <w:r>
         <w:rPr>
           <w:rFonts w:ascii="Times New Roman" w:hAnsi="Times New Roman"/>
@@ -2278,7 +2414,7 @@
         </w:rPr>
         <w:t>systemName</w:t>
       </w:r>
-      <w:bookmarkEnd w:id="9"/>
+      <w:bookmarkEnd w:id="27"/>
       <w:r>
         <w:rPr>
           <w:rFonts w:ascii="Times New Roman" w:hAnsi="Times New Roman"/>

</xml_diff>

<commit_message>
fix excel and docx
</commit_message>
<xml_diff>
--- a/common/php_office_tmpl/payment_report_tpl.docx
+++ b/common/php_office_tmpl/payment_report_tpl.docx
@@ -1132,34 +1132,16 @@
         </w:rPr>
         <w:t>${</w:t>
       </w:r>
-      <w:bookmarkStart w:id="5" w:name="__DdeLink__1900_351549227"/>
-      <w:bookmarkStart w:id="6" w:name="__DdeLink__148_3515492272"/>
-      <w:r>
-        <w:rPr>
-          <w:rFonts w:ascii="Times New Roman" w:hAnsi="Times New Roman"/>
-          <w:sz w:val="24"/>
-          <w:szCs w:val="24"/>
-          <w:lang w:val="en-GB"/>
-        </w:rPr>
-        <w:t>iPro</w:t>
-      </w:r>
-      <w:r>
-        <w:rPr>
-          <w:rFonts w:ascii="Times New Roman" w:hAnsi="Times New Roman"/>
-          <w:sz w:val="24"/>
-          <w:szCs w:val="24"/>
-          <w:lang w:val="en-GB"/>
-        </w:rPr>
-        <w:t>f</w:t>
-      </w:r>
-      <w:r>
-        <w:rPr>
-          <w:rFonts w:ascii="Times New Roman" w:hAnsi="Times New Roman"/>
-          <w:sz w:val="24"/>
-          <w:szCs w:val="24"/>
-          <w:lang w:val="en-GB"/>
-        </w:rPr>
-        <w:t>Total</w:t>
+      <w:bookmarkStart w:id="5" w:name="__DdeLink__148_3515492272"/>
+      <w:bookmarkStart w:id="6" w:name="__DdeLink__1900_351549227"/>
+      <w:r>
+        <w:rPr>
+          <w:rFonts w:ascii="Times New Roman" w:hAnsi="Times New Roman"/>
+          <w:sz w:val="24"/>
+          <w:szCs w:val="24"/>
+          <w:lang w:val="en-GB"/>
+        </w:rPr>
+        <w:t>iProfTotal</w:t>
       </w:r>
       <w:bookmarkEnd w:id="5"/>
       <w:bookmarkEnd w:id="6"/>
@@ -1239,7 +1221,7 @@
     <w:tbl>
       <w:tblPr>
         <w:jc w:val="left"/>
-        <w:tblInd w:w="47" w:type="dxa"/>
+        <w:tblInd w:w="-369" w:type="dxa"/>
         <w:tblBorders>
           <w:top w:val="single" w:sz="2" w:space="0" w:color="000001"/>
           <w:left w:val="single" w:sz="2" w:space="0" w:color="000001"/>
@@ -1250,20 +1232,24 @@
         </w:tblBorders>
         <w:tblCellMar>
           <w:top w:w="55" w:type="dxa"/>
-          <w:left w:w="45" w:type="dxa"/>
+          <w:left w:w="42" w:type="dxa"/>
           <w:bottom w:w="55" w:type="dxa"/>
           <w:right w:w="55" w:type="dxa"/>
         </w:tblCellMar>
       </w:tblPr>
       <w:tblGrid>
-        <w:gridCol w:w="945"/>
-        <w:gridCol w:w="1093"/>
-        <w:gridCol w:w="1079"/>
-        <w:gridCol w:w="960"/>
-        <w:gridCol w:w="908"/>
-        <w:gridCol w:w="1473"/>
-        <w:gridCol w:w="1764"/>
-        <w:gridCol w:w="1528"/>
+        <w:gridCol w:w="973"/>
+        <w:gridCol w:w="737"/>
+        <w:gridCol w:w="722"/>
+        <w:gridCol w:w="738"/>
+        <w:gridCol w:w="640"/>
+        <w:gridCol w:w="611"/>
+        <w:gridCol w:w="613"/>
+        <w:gridCol w:w="612"/>
+        <w:gridCol w:w="987"/>
+        <w:gridCol w:w="1195"/>
+        <w:gridCol w:w="1392"/>
+        <w:gridCol w:w="1391"/>
       </w:tblGrid>
       <w:tr>
         <w:trPr>
@@ -1271,7 +1257,7 @@
         </w:trPr>
         <w:tc>
           <w:tcPr>
-            <w:tcW w:w="945" w:type="dxa"/>
+            <w:tcW w:w="973" w:type="dxa"/>
             <w:tcBorders>
               <w:top w:val="single" w:sz="2" w:space="0" w:color="000001"/>
               <w:left w:val="single" w:sz="2" w:space="0" w:color="000001"/>
@@ -1282,7 +1268,7 @@
             </w:tcBorders>
             <w:shd w:fill="FFFFFF" w:val="clear"/>
             <w:tcMar>
-              <w:left w:w="45" w:type="dxa"/>
+              <w:left w:w="42" w:type="dxa"/>
             </w:tcMar>
           </w:tcPr>
           <w:p>
@@ -1309,7 +1295,7 @@
         </w:tc>
         <w:tc>
           <w:tcPr>
-            <w:tcW w:w="1093" w:type="dxa"/>
+            <w:tcW w:w="737" w:type="dxa"/>
             <w:tcBorders>
               <w:top w:val="single" w:sz="2" w:space="0" w:color="000001"/>
               <w:left w:val="single" w:sz="2" w:space="0" w:color="000001"/>
@@ -1320,7 +1306,7 @@
             </w:tcBorders>
             <w:shd w:fill="FFFFFF" w:val="clear"/>
             <w:tcMar>
-              <w:left w:w="45" w:type="dxa"/>
+              <w:left w:w="42" w:type="dxa"/>
             </w:tcMar>
           </w:tcPr>
           <w:p>
@@ -1347,7 +1333,7 @@
         </w:tc>
         <w:tc>
           <w:tcPr>
-            <w:tcW w:w="1079" w:type="dxa"/>
+            <w:tcW w:w="722" w:type="dxa"/>
             <w:tcBorders>
               <w:top w:val="single" w:sz="2" w:space="0" w:color="000001"/>
               <w:left w:val="single" w:sz="2" w:space="0" w:color="000001"/>
@@ -1358,7 +1344,7 @@
             </w:tcBorders>
             <w:shd w:fill="FFFFFF" w:val="clear"/>
             <w:tcMar>
-              <w:left w:w="45" w:type="dxa"/>
+              <w:left w:w="42" w:type="dxa"/>
             </w:tcMar>
           </w:tcPr>
           <w:p>
@@ -1379,13 +1365,13 @@
                 <w:sz w:val="20"/>
                 <w:szCs w:val="20"/>
               </w:rPr>
-              <w:t>юр. лицо</w:t>
-            </w:r>
-          </w:p>
-        </w:tc>
-        <w:tc>
-          <w:tcPr>
-            <w:tcW w:w="960" w:type="dxa"/>
+              <w:t>Ответст.</w:t>
+            </w:r>
+          </w:p>
+        </w:tc>
+        <w:tc>
+          <w:tcPr>
+            <w:tcW w:w="738" w:type="dxa"/>
             <w:tcBorders>
               <w:top w:val="single" w:sz="2" w:space="0" w:color="000001"/>
               <w:left w:val="single" w:sz="2" w:space="0" w:color="000001"/>
@@ -1396,7 +1382,7 @@
             </w:tcBorders>
             <w:shd w:fill="FFFFFF" w:val="clear"/>
             <w:tcMar>
-              <w:left w:w="45" w:type="dxa"/>
+              <w:left w:w="42" w:type="dxa"/>
             </w:tcMar>
           </w:tcPr>
           <w:p>
@@ -1417,13 +1403,13 @@
                 <w:sz w:val="20"/>
                 <w:szCs w:val="20"/>
               </w:rPr>
-              <w:t>услуга</w:t>
-            </w:r>
-          </w:p>
-        </w:tc>
-        <w:tc>
-          <w:tcPr>
-            <w:tcW w:w="908" w:type="dxa"/>
+              <w:t>юр. лицо</w:t>
+            </w:r>
+          </w:p>
+        </w:tc>
+        <w:tc>
+          <w:tcPr>
+            <w:tcW w:w="640" w:type="dxa"/>
             <w:tcBorders>
               <w:top w:val="single" w:sz="2" w:space="0" w:color="000001"/>
               <w:left w:val="single" w:sz="2" w:space="0" w:color="000001"/>
@@ -1434,7 +1420,7 @@
             </w:tcBorders>
             <w:shd w:fill="FFFFFF" w:val="clear"/>
             <w:tcMar>
-              <w:left w:w="45" w:type="dxa"/>
+              <w:left w:w="42" w:type="dxa"/>
             </w:tcMar>
           </w:tcPr>
           <w:p>
@@ -1455,13 +1441,13 @@
                 <w:sz w:val="20"/>
                 <w:szCs w:val="20"/>
               </w:rPr>
-              <w:t>платеж</w:t>
-            </w:r>
-          </w:p>
-        </w:tc>
-        <w:tc>
-          <w:tcPr>
-            <w:tcW w:w="1473" w:type="dxa"/>
+              <w:t>услуга</w:t>
+            </w:r>
+          </w:p>
+        </w:tc>
+        <w:tc>
+          <w:tcPr>
+            <w:tcW w:w="611" w:type="dxa"/>
             <w:tcBorders>
               <w:top w:val="single" w:sz="2" w:space="0" w:color="000001"/>
               <w:left w:val="single" w:sz="2" w:space="0" w:color="000001"/>
@@ -1472,12 +1458,12 @@
             </w:tcBorders>
             <w:shd w:fill="FFFFFF" w:val="clear"/>
             <w:tcMar>
-              <w:left w:w="45" w:type="dxa"/>
-            </w:tcMar>
-          </w:tcPr>
-          <w:p>
-            <w:pPr>
-              <w:pStyle w:val="Style22"/>
+              <w:left w:w="42" w:type="dxa"/>
+            </w:tcMar>
+          </w:tcPr>
+          <w:p>
+            <w:pPr>
+              <w:pStyle w:val="Style21"/>
               <w:jc w:val="center"/>
               <w:rPr>
                 <w:b/>
@@ -1493,13 +1479,13 @@
                 <w:sz w:val="20"/>
                 <w:szCs w:val="20"/>
               </w:rPr>
-              <w:t>налог</w:t>
-            </w:r>
-          </w:p>
-        </w:tc>
-        <w:tc>
-          <w:tcPr>
-            <w:tcW w:w="1764" w:type="dxa"/>
+              <w:t>платеж</w:t>
+            </w:r>
+          </w:p>
+        </w:tc>
+        <w:tc>
+          <w:tcPr>
+            <w:tcW w:w="613" w:type="dxa"/>
             <w:tcBorders>
               <w:top w:val="single" w:sz="2" w:space="0" w:color="000001"/>
               <w:left w:val="single" w:sz="2" w:space="0" w:color="000001"/>
@@ -1510,7 +1496,7 @@
             </w:tcBorders>
             <w:shd w:fill="FFFFFF" w:val="clear"/>
             <w:tcMar>
-              <w:left w:w="45" w:type="dxa"/>
+              <w:left w:w="42" w:type="dxa"/>
             </w:tcMar>
           </w:tcPr>
           <w:p>
@@ -1531,13 +1517,161 @@
                 <w:sz w:val="20"/>
                 <w:szCs w:val="20"/>
               </w:rPr>
+              <w:t>Вал. платежа</w:t>
+            </w:r>
+          </w:p>
+        </w:tc>
+        <w:tc>
+          <w:tcPr>
+            <w:tcW w:w="612" w:type="dxa"/>
+            <w:tcBorders>
+              <w:top w:val="single" w:sz="2" w:space="0" w:color="000001"/>
+              <w:left w:val="single" w:sz="2" w:space="0" w:color="000001"/>
+              <w:bottom w:val="single" w:sz="2" w:space="0" w:color="000001"/>
+              <w:insideH w:val="single" w:sz="2" w:space="0" w:color="000001"/>
+              <w:right w:val="nil"/>
+              <w:insideV w:val="nil"/>
+            </w:tcBorders>
+            <w:shd w:fill="FFFFFF" w:val="clear"/>
+            <w:tcMar>
+              <w:left w:w="42" w:type="dxa"/>
+            </w:tcMar>
+          </w:tcPr>
+          <w:p>
+            <w:pPr>
+              <w:pStyle w:val="Style21"/>
+              <w:jc w:val="center"/>
+              <w:rPr>
+                <w:b/>
+                <w:bCs/>
+                <w:sz w:val="22"/>
+                <w:szCs w:val="22"/>
+              </w:rPr>
+            </w:pPr>
+            <w:r>
+              <w:rPr>
+                <w:b/>
+                <w:bCs/>
+                <w:sz w:val="22"/>
+                <w:szCs w:val="22"/>
+              </w:rPr>
+              <w:t>курс</w:t>
+            </w:r>
+          </w:p>
+        </w:tc>
+        <w:tc>
+          <w:tcPr>
+            <w:tcW w:w="987" w:type="dxa"/>
+            <w:tcBorders>
+              <w:top w:val="single" w:sz="2" w:space="0" w:color="000001"/>
+              <w:left w:val="single" w:sz="2" w:space="0" w:color="000001"/>
+              <w:bottom w:val="single" w:sz="2" w:space="0" w:color="000001"/>
+              <w:insideH w:val="single" w:sz="2" w:space="0" w:color="000001"/>
+              <w:right w:val="nil"/>
+              <w:insideV w:val="nil"/>
+            </w:tcBorders>
+            <w:shd w:fill="FFFFFF" w:val="clear"/>
+            <w:tcMar>
+              <w:left w:w="42" w:type="dxa"/>
+            </w:tcMar>
+          </w:tcPr>
+          <w:p>
+            <w:pPr>
+              <w:pStyle w:val="Style22"/>
+              <w:jc w:val="center"/>
+              <w:rPr>
+                <w:b/>
+                <w:bCs/>
+                <w:sz w:val="20"/>
+                <w:szCs w:val="20"/>
+              </w:rPr>
+            </w:pPr>
+            <w:r>
+              <w:rPr>
+                <w:b/>
+                <w:bCs/>
+                <w:sz w:val="20"/>
+                <w:szCs w:val="20"/>
+              </w:rPr>
+              <w:t>налог</w:t>
+            </w:r>
+          </w:p>
+        </w:tc>
+        <w:tc>
+          <w:tcPr>
+            <w:tcW w:w="1195" w:type="dxa"/>
+            <w:tcBorders>
+              <w:top w:val="single" w:sz="2" w:space="0" w:color="000001"/>
+              <w:left w:val="single" w:sz="2" w:space="0" w:color="000001"/>
+              <w:bottom w:val="single" w:sz="2" w:space="0" w:color="000001"/>
+              <w:insideH w:val="single" w:sz="2" w:space="0" w:color="000001"/>
+              <w:right w:val="nil"/>
+              <w:insideV w:val="nil"/>
+            </w:tcBorders>
+            <w:shd w:fill="FFFFFF" w:val="clear"/>
+            <w:tcMar>
+              <w:left w:w="42" w:type="dxa"/>
+            </w:tcMar>
+          </w:tcPr>
+          <w:p>
+            <w:pPr>
+              <w:pStyle w:val="Style21"/>
+              <w:jc w:val="center"/>
+              <w:rPr>
+                <w:b/>
+                <w:bCs/>
+                <w:sz w:val="20"/>
+                <w:szCs w:val="20"/>
+              </w:rPr>
+            </w:pPr>
+            <w:r>
+              <w:rPr>
+                <w:b/>
+                <w:bCs/>
+                <w:sz w:val="20"/>
+                <w:szCs w:val="20"/>
+              </w:rPr>
               <w:t>Произв. затраты</w:t>
             </w:r>
           </w:p>
         </w:tc>
         <w:tc>
           <w:tcPr>
-            <w:tcW w:w="1528" w:type="dxa"/>
+            <w:tcW w:w="1392" w:type="dxa"/>
+            <w:tcBorders>
+              <w:top w:val="single" w:sz="2" w:space="0" w:color="000001"/>
+              <w:left w:val="single" w:sz="2" w:space="0" w:color="000001"/>
+              <w:bottom w:val="single" w:sz="2" w:space="0" w:color="000001"/>
+              <w:insideH w:val="single" w:sz="2" w:space="0" w:color="000001"/>
+              <w:right w:val="nil"/>
+              <w:insideV w:val="nil"/>
+            </w:tcBorders>
+            <w:shd w:fill="FFFFFF" w:val="clear"/>
+            <w:tcMar>
+              <w:left w:w="42" w:type="dxa"/>
+            </w:tcMar>
+          </w:tcPr>
+          <w:p>
+            <w:pPr>
+              <w:pStyle w:val="Style21"/>
+              <w:jc w:val="center"/>
+              <w:rPr>
+                <w:b/>
+                <w:bCs/>
+              </w:rPr>
+            </w:pPr>
+            <w:r>
+              <w:rPr>
+                <w:b/>
+                <w:bCs/>
+              </w:rPr>
+              <w:t>прибыль</w:t>
+            </w:r>
+          </w:p>
+        </w:tc>
+        <w:tc>
+          <w:tcPr>
+            <w:tcW w:w="1391" w:type="dxa"/>
             <w:tcBorders>
               <w:top w:val="single" w:sz="2" w:space="0" w:color="000001"/>
               <w:left w:val="single" w:sz="2" w:space="0" w:color="000001"/>
@@ -1548,18 +1682,24 @@
             </w:tcBorders>
             <w:shd w:fill="FFFFFF" w:val="clear"/>
             <w:tcMar>
-              <w:left w:w="45" w:type="dxa"/>
+              <w:left w:w="42" w:type="dxa"/>
             </w:tcMar>
           </w:tcPr>
           <w:p>
             <w:pPr>
               <w:pStyle w:val="Style21"/>
               <w:jc w:val="center"/>
-              <w:rPr/>
-            </w:pPr>
-            <w:r>
-              <w:rPr/>
-              <w:t>прибыль</w:t>
+              <w:rPr>
+                <w:b/>
+                <w:bCs/>
+              </w:rPr>
+            </w:pPr>
+            <w:r>
+              <w:rPr>
+                <w:b/>
+                <w:bCs/>
+              </w:rPr>
+              <w:t>Курс условия</w:t>
             </w:r>
           </w:p>
         </w:tc>
@@ -1570,7 +1710,7 @@
         </w:trPr>
         <w:tc>
           <w:tcPr>
-            <w:tcW w:w="945" w:type="dxa"/>
+            <w:tcW w:w="973" w:type="dxa"/>
             <w:tcBorders>
               <w:top w:val="nil"/>
               <w:left w:val="single" w:sz="2" w:space="0" w:color="000001"/>
@@ -1581,38 +1721,50 @@
             </w:tcBorders>
             <w:shd w:fill="FFFFFF" w:val="clear"/>
             <w:tcMar>
-              <w:left w:w="45" w:type="dxa"/>
+              <w:left w:w="42" w:type="dxa"/>
             </w:tcMar>
           </w:tcPr>
           <w:p>
             <w:pPr>
               <w:pStyle w:val="Style21"/>
               <w:jc w:val="center"/>
-              <w:rPr/>
-            </w:pPr>
-            <w:r>
-              <w:rPr/>
+              <w:rPr>
+                <w:sz w:val="18"/>
+                <w:szCs w:val="18"/>
+              </w:rPr>
+            </w:pPr>
+            <w:r>
+              <w:rPr>
+                <w:sz w:val="18"/>
+                <w:szCs w:val="18"/>
+              </w:rPr>
               <w:t>${</w:t>
             </w:r>
-            <w:bookmarkStart w:id="7" w:name="__DdeLink__152_351549227"/>
+            <w:bookmarkStart w:id="7" w:name="__DdeLink__769_1591231625"/>
             <w:bookmarkStart w:id="8" w:name="__DdeLink__694_1591231625"/>
-            <w:bookmarkStart w:id="9" w:name="__DdeLink__769_1591231625"/>
-            <w:r>
-              <w:rPr/>
+            <w:bookmarkStart w:id="9" w:name="__DdeLink__152_351549227"/>
+            <w:r>
+              <w:rPr>
+                <w:sz w:val="18"/>
+                <w:szCs w:val="18"/>
+              </w:rPr>
               <w:t>cDate</w:t>
             </w:r>
             <w:bookmarkEnd w:id="7"/>
             <w:bookmarkEnd w:id="8"/>
             <w:bookmarkEnd w:id="9"/>
             <w:r>
-              <w:rPr/>
+              <w:rPr>
+                <w:sz w:val="18"/>
+                <w:szCs w:val="18"/>
+              </w:rPr>
               <w:t>}</w:t>
             </w:r>
           </w:p>
         </w:tc>
         <w:tc>
           <w:tcPr>
-            <w:tcW w:w="1093" w:type="dxa"/>
+            <w:tcW w:w="737" w:type="dxa"/>
             <w:tcBorders>
               <w:top w:val="nil"/>
               <w:left w:val="single" w:sz="2" w:space="0" w:color="000001"/>
@@ -1623,40 +1775,55 @@
             </w:tcBorders>
             <w:shd w:fill="FFFFFF" w:val="clear"/>
             <w:tcMar>
-              <w:left w:w="45" w:type="dxa"/>
+              <w:left w:w="42" w:type="dxa"/>
             </w:tcMar>
           </w:tcPr>
           <w:p>
             <w:pPr>
               <w:pStyle w:val="Style21"/>
               <w:jc w:val="center"/>
-              <w:rPr/>
-            </w:pPr>
-            <w:r>
-              <w:rPr/>
+              <w:rPr>
+                <w:sz w:val="18"/>
+                <w:szCs w:val="18"/>
+              </w:rPr>
+            </w:pPr>
+            <w:r>
+              <w:rPr>
+                <w:sz w:val="18"/>
+                <w:szCs w:val="18"/>
+              </w:rPr>
               <w:t>${</w:t>
             </w:r>
             <w:bookmarkStart w:id="10" w:name="__DdeLink__155_351549227"/>
             <w:bookmarkStart w:id="11" w:name="__DdeLink__696_1591231625"/>
             <w:r>
-              <w:rPr/>
+              <w:rPr>
+                <w:sz w:val="18"/>
+                <w:szCs w:val="18"/>
+              </w:rPr>
               <w:t>c</w:t>
             </w:r>
             <w:bookmarkEnd w:id="11"/>
             <w:r>
-              <w:rPr/>
+              <w:rPr>
+                <w:sz w:val="18"/>
+                <w:szCs w:val="18"/>
+              </w:rPr>
               <w:t>ontractor</w:t>
             </w:r>
             <w:bookmarkEnd w:id="10"/>
             <w:r>
-              <w:rPr/>
+              <w:rPr>
+                <w:sz w:val="18"/>
+                <w:szCs w:val="18"/>
+              </w:rPr>
               <w:t>}</w:t>
             </w:r>
           </w:p>
         </w:tc>
         <w:tc>
           <w:tcPr>
-            <w:tcW w:w="1079" w:type="dxa"/>
+            <w:tcW w:w="722" w:type="dxa"/>
             <w:tcBorders>
               <w:top w:val="nil"/>
               <w:left w:val="single" w:sz="2" w:space="0" w:color="000001"/>
@@ -1667,40 +1834,89 @@
             </w:tcBorders>
             <w:shd w:fill="FFFFFF" w:val="clear"/>
             <w:tcMar>
-              <w:left w:w="45" w:type="dxa"/>
+              <w:left w:w="42" w:type="dxa"/>
             </w:tcMar>
           </w:tcPr>
           <w:p>
             <w:pPr>
               <w:pStyle w:val="Style21"/>
               <w:jc w:val="center"/>
-              <w:rPr/>
-            </w:pPr>
-            <w:r>
-              <w:rPr/>
+              <w:rPr>
+                <w:sz w:val="18"/>
+                <w:szCs w:val="18"/>
+              </w:rPr>
+            </w:pPr>
+            <w:r>
+              <w:rPr>
+                <w:sz w:val="18"/>
+                <w:szCs w:val="18"/>
+              </w:rPr>
+              <w:t>${manager}</w:t>
+            </w:r>
+          </w:p>
+        </w:tc>
+        <w:tc>
+          <w:tcPr>
+            <w:tcW w:w="738" w:type="dxa"/>
+            <w:tcBorders>
+              <w:top w:val="nil"/>
+              <w:left w:val="single" w:sz="2" w:space="0" w:color="000001"/>
+              <w:bottom w:val="single" w:sz="2" w:space="0" w:color="000001"/>
+              <w:insideH w:val="single" w:sz="2" w:space="0" w:color="000001"/>
+              <w:right w:val="nil"/>
+              <w:insideV w:val="nil"/>
+            </w:tcBorders>
+            <w:shd w:fill="FFFFFF" w:val="clear"/>
+            <w:tcMar>
+              <w:left w:w="42" w:type="dxa"/>
+            </w:tcMar>
+          </w:tcPr>
+          <w:p>
+            <w:pPr>
+              <w:pStyle w:val="Style21"/>
+              <w:jc w:val="center"/>
+              <w:rPr>
+                <w:sz w:val="18"/>
+                <w:szCs w:val="18"/>
+              </w:rPr>
+            </w:pPr>
+            <w:r>
+              <w:rPr>
+                <w:sz w:val="18"/>
+                <w:szCs w:val="18"/>
+              </w:rPr>
               <w:t>${</w:t>
             </w:r>
             <w:bookmarkStart w:id="12" w:name="__DdeLink__577_351549227"/>
             <w:bookmarkStart w:id="13" w:name="__DdeLink__698_1591231625"/>
             <w:r>
-              <w:rPr/>
+              <w:rPr>
+                <w:sz w:val="18"/>
+                <w:szCs w:val="18"/>
+              </w:rPr>
               <w:t>l</w:t>
             </w:r>
             <w:bookmarkEnd w:id="13"/>
             <w:r>
-              <w:rPr/>
+              <w:rPr>
+                <w:sz w:val="18"/>
+                <w:szCs w:val="18"/>
+              </w:rPr>
               <w:t>egalPerson</w:t>
             </w:r>
             <w:bookmarkEnd w:id="12"/>
             <w:r>
-              <w:rPr/>
+              <w:rPr>
+                <w:sz w:val="18"/>
+                <w:szCs w:val="18"/>
+              </w:rPr>
               <w:t>}</w:t>
             </w:r>
           </w:p>
         </w:tc>
         <w:tc>
           <w:tcPr>
-            <w:tcW w:w="960" w:type="dxa"/>
+            <w:tcW w:w="640" w:type="dxa"/>
             <w:tcBorders>
               <w:top w:val="nil"/>
               <w:left w:val="single" w:sz="2" w:space="0" w:color="000001"/>
@@ -1711,34 +1927,46 @@
             </w:tcBorders>
             <w:shd w:fill="FFFFFF" w:val="clear"/>
             <w:tcMar>
-              <w:left w:w="45" w:type="dxa"/>
+              <w:left w:w="42" w:type="dxa"/>
             </w:tcMar>
           </w:tcPr>
           <w:p>
             <w:pPr>
               <w:pStyle w:val="Style21"/>
               <w:jc w:val="center"/>
-              <w:rPr/>
-            </w:pPr>
-            <w:r>
-              <w:rPr/>
+              <w:rPr>
+                <w:sz w:val="18"/>
+                <w:szCs w:val="18"/>
+              </w:rPr>
+            </w:pPr>
+            <w:r>
+              <w:rPr>
+                <w:sz w:val="18"/>
+                <w:szCs w:val="18"/>
+              </w:rPr>
               <w:t>${</w:t>
             </w:r>
             <w:bookmarkStart w:id="14" w:name="__DdeLink__579_351549227"/>
             <w:r>
-              <w:rPr/>
+              <w:rPr>
+                <w:sz w:val="18"/>
+                <w:szCs w:val="18"/>
+              </w:rPr>
               <w:t>service</w:t>
             </w:r>
             <w:bookmarkEnd w:id="14"/>
             <w:r>
-              <w:rPr/>
+              <w:rPr>
+                <w:sz w:val="18"/>
+                <w:szCs w:val="18"/>
+              </w:rPr>
               <w:t>}</w:t>
             </w:r>
           </w:p>
         </w:tc>
         <w:tc>
           <w:tcPr>
-            <w:tcW w:w="908" w:type="dxa"/>
+            <w:tcW w:w="611" w:type="dxa"/>
             <w:tcBorders>
               <w:top w:val="nil"/>
               <w:left w:val="single" w:sz="2" w:space="0" w:color="000001"/>
@@ -1749,40 +1977,55 @@
             </w:tcBorders>
             <w:shd w:fill="FFFFFF" w:val="clear"/>
             <w:tcMar>
-              <w:left w:w="45" w:type="dxa"/>
+              <w:left w:w="42" w:type="dxa"/>
             </w:tcMar>
           </w:tcPr>
           <w:p>
             <w:pPr>
               <w:pStyle w:val="Style21"/>
               <w:jc w:val="center"/>
-              <w:rPr/>
-            </w:pPr>
-            <w:r>
-              <w:rPr/>
+              <w:rPr>
+                <w:sz w:val="18"/>
+                <w:szCs w:val="18"/>
+              </w:rPr>
+            </w:pPr>
+            <w:r>
+              <w:rPr>
+                <w:sz w:val="18"/>
+                <w:szCs w:val="18"/>
+              </w:rPr>
               <w:t>${</w:t>
             </w:r>
             <w:bookmarkStart w:id="15" w:name="__DdeLink__582_351549227"/>
             <w:r>
-              <w:rPr/>
+              <w:rPr>
+                <w:sz w:val="18"/>
+                <w:szCs w:val="18"/>
+              </w:rPr>
               <w:t>i</w:t>
             </w:r>
             <w:bookmarkStart w:id="16" w:name="__DdeLink__700_1591231625"/>
             <w:r>
-              <w:rPr/>
+              <w:rPr>
+                <w:sz w:val="18"/>
+                <w:szCs w:val="18"/>
+              </w:rPr>
               <w:t>Sum</w:t>
             </w:r>
             <w:bookmarkEnd w:id="15"/>
             <w:bookmarkEnd w:id="16"/>
             <w:r>
-              <w:rPr/>
+              <w:rPr>
+                <w:sz w:val="18"/>
+                <w:szCs w:val="18"/>
+              </w:rPr>
               <w:t>}</w:t>
             </w:r>
           </w:p>
         </w:tc>
         <w:tc>
           <w:tcPr>
-            <w:tcW w:w="1473" w:type="dxa"/>
+            <w:tcW w:w="613" w:type="dxa"/>
             <w:tcBorders>
               <w:top w:val="nil"/>
               <w:left w:val="single" w:sz="2" w:space="0" w:color="000001"/>
@@ -1793,40 +2036,123 @@
             </w:tcBorders>
             <w:shd w:fill="FFFFFF" w:val="clear"/>
             <w:tcMar>
-              <w:left w:w="45" w:type="dxa"/>
+              <w:left w:w="42" w:type="dxa"/>
             </w:tcMar>
           </w:tcPr>
           <w:p>
             <w:pPr>
               <w:pStyle w:val="Style21"/>
               <w:jc w:val="center"/>
-              <w:rPr/>
-            </w:pPr>
-            <w:r>
-              <w:rPr/>
+              <w:rPr>
+                <w:sz w:val="18"/>
+                <w:szCs w:val="18"/>
+              </w:rPr>
+            </w:pPr>
+            <w:r>
+              <w:rPr>
+                <w:sz w:val="18"/>
+                <w:szCs w:val="18"/>
+              </w:rPr>
+              <w:t>${currCode}</w:t>
+            </w:r>
+          </w:p>
+        </w:tc>
+        <w:tc>
+          <w:tcPr>
+            <w:tcW w:w="612" w:type="dxa"/>
+            <w:tcBorders>
+              <w:top w:val="nil"/>
+              <w:left w:val="single" w:sz="2" w:space="0" w:color="000001"/>
+              <w:bottom w:val="single" w:sz="2" w:space="0" w:color="000001"/>
+              <w:insideH w:val="single" w:sz="2" w:space="0" w:color="000001"/>
+              <w:right w:val="nil"/>
+              <w:insideV w:val="nil"/>
+            </w:tcBorders>
+            <w:shd w:fill="FFFFFF" w:val="clear"/>
+            <w:tcMar>
+              <w:left w:w="42" w:type="dxa"/>
+            </w:tcMar>
+          </w:tcPr>
+          <w:p>
+            <w:pPr>
+              <w:pStyle w:val="Style21"/>
+              <w:jc w:val="center"/>
+              <w:rPr>
+                <w:sz w:val="18"/>
+                <w:szCs w:val="18"/>
+              </w:rPr>
+            </w:pPr>
+            <w:r>
+              <w:rPr>
+                <w:sz w:val="18"/>
+                <w:szCs w:val="18"/>
+              </w:rPr>
+              <w:t>${exRate}</w:t>
+            </w:r>
+          </w:p>
+        </w:tc>
+        <w:tc>
+          <w:tcPr>
+            <w:tcW w:w="987" w:type="dxa"/>
+            <w:tcBorders>
+              <w:top w:val="nil"/>
+              <w:left w:val="single" w:sz="2" w:space="0" w:color="000001"/>
+              <w:bottom w:val="single" w:sz="2" w:space="0" w:color="000001"/>
+              <w:insideH w:val="single" w:sz="2" w:space="0" w:color="000001"/>
+              <w:right w:val="nil"/>
+              <w:insideV w:val="nil"/>
+            </w:tcBorders>
+            <w:shd w:fill="FFFFFF" w:val="clear"/>
+            <w:tcMar>
+              <w:left w:w="42" w:type="dxa"/>
+            </w:tcMar>
+          </w:tcPr>
+          <w:p>
+            <w:pPr>
+              <w:pStyle w:val="Style21"/>
+              <w:jc w:val="center"/>
+              <w:rPr>
+                <w:sz w:val="18"/>
+                <w:szCs w:val="18"/>
+              </w:rPr>
+            </w:pPr>
+            <w:r>
+              <w:rPr>
+                <w:sz w:val="18"/>
+                <w:szCs w:val="18"/>
+              </w:rPr>
               <w:t>${</w:t>
             </w:r>
             <w:bookmarkStart w:id="17" w:name="__DdeLink__585_351549227"/>
             <w:bookmarkStart w:id="18" w:name="__DdeLink__702_1591231625"/>
             <w:r>
-              <w:rPr/>
+              <w:rPr>
+                <w:sz w:val="18"/>
+                <w:szCs w:val="18"/>
+              </w:rPr>
               <w:t>i</w:t>
             </w:r>
             <w:bookmarkEnd w:id="18"/>
             <w:r>
-              <w:rPr/>
+              <w:rPr>
+                <w:sz w:val="18"/>
+                <w:szCs w:val="18"/>
+              </w:rPr>
               <w:t>Tax</w:t>
             </w:r>
             <w:bookmarkEnd w:id="17"/>
             <w:r>
-              <w:rPr/>
+              <w:rPr>
+                <w:sz w:val="18"/>
+                <w:szCs w:val="18"/>
+              </w:rPr>
               <w:t>}</w:t>
             </w:r>
           </w:p>
         </w:tc>
         <w:tc>
           <w:tcPr>
-            <w:tcW w:w="1764" w:type="dxa"/>
+            <w:tcW w:w="1195" w:type="dxa"/>
             <w:tcBorders>
               <w:top w:val="nil"/>
               <w:left w:val="single" w:sz="2" w:space="0" w:color="000001"/>
@@ -1837,42 +2163,107 @@
             </w:tcBorders>
             <w:shd w:fill="FFFFFF" w:val="clear"/>
             <w:tcMar>
-              <w:left w:w="45" w:type="dxa"/>
+              <w:left w:w="42" w:type="dxa"/>
             </w:tcMar>
           </w:tcPr>
           <w:p>
             <w:pPr>
               <w:pStyle w:val="Style21"/>
               <w:jc w:val="center"/>
-              <w:rPr/>
+              <w:rPr>
+                <w:sz w:val="18"/>
+                <w:szCs w:val="18"/>
+              </w:rPr>
             </w:pPr>
             <w:bookmarkStart w:id="19" w:name="__DdeLink__692_902206104"/>
             <w:r>
-              <w:rPr/>
+              <w:rPr>
+                <w:sz w:val="18"/>
+                <w:szCs w:val="18"/>
+              </w:rPr>
               <w:t>${</w:t>
             </w:r>
             <w:bookmarkStart w:id="20" w:name="__DdeLink__588_351549227"/>
             <w:bookmarkStart w:id="21" w:name="__DdeLink__704_1591231625"/>
             <w:bookmarkEnd w:id="19"/>
             <w:r>
-              <w:rPr/>
+              <w:rPr>
+                <w:sz w:val="18"/>
+                <w:szCs w:val="18"/>
+              </w:rPr>
               <w:t>i</w:t>
             </w:r>
             <w:bookmarkEnd w:id="21"/>
             <w:r>
-              <w:rPr/>
+              <w:rPr>
+                <w:sz w:val="18"/>
+                <w:szCs w:val="18"/>
+              </w:rPr>
               <w:t>Prod</w:t>
             </w:r>
             <w:bookmarkEnd w:id="20"/>
             <w:r>
-              <w:rPr/>
+              <w:rPr>
+                <w:sz w:val="18"/>
+                <w:szCs w:val="18"/>
+              </w:rPr>
               <w:t>}</w:t>
             </w:r>
           </w:p>
         </w:tc>
         <w:tc>
           <w:tcPr>
-            <w:tcW w:w="1528" w:type="dxa"/>
+            <w:tcW w:w="1392" w:type="dxa"/>
+            <w:tcBorders>
+              <w:top w:val="nil"/>
+              <w:left w:val="single" w:sz="2" w:space="0" w:color="000001"/>
+              <w:bottom w:val="single" w:sz="2" w:space="0" w:color="000001"/>
+              <w:insideH w:val="single" w:sz="2" w:space="0" w:color="000001"/>
+              <w:right w:val="nil"/>
+              <w:insideV w:val="nil"/>
+            </w:tcBorders>
+            <w:shd w:fill="FFFFFF" w:val="clear"/>
+            <w:tcMar>
+              <w:left w:w="42" w:type="dxa"/>
+            </w:tcMar>
+          </w:tcPr>
+          <w:p>
+            <w:pPr>
+              <w:pStyle w:val="Style21"/>
+              <w:jc w:val="center"/>
+              <w:rPr>
+                <w:sz w:val="18"/>
+                <w:szCs w:val="18"/>
+              </w:rPr>
+            </w:pPr>
+            <w:r>
+              <w:rPr>
+                <w:sz w:val="18"/>
+                <w:szCs w:val="18"/>
+              </w:rPr>
+              <w:t>${</w:t>
+            </w:r>
+            <w:bookmarkStart w:id="22" w:name="__DdeLink__590_351549227"/>
+            <w:r>
+              <w:rPr>
+                <w:sz w:val="18"/>
+                <w:szCs w:val="18"/>
+              </w:rPr>
+              <w:t>iProfit</w:t>
+            </w:r>
+            <w:bookmarkEnd w:id="22"/>
+            <w:r>
+              <w:rPr>
+                <w:sz w:val="18"/>
+                <w:szCs w:val="18"/>
+              </w:rPr>
+              <w:t>}</w:t>
+            </w:r>
+          </w:p>
+        </w:tc>
+        <w:tc>
+          <w:tcPr>
+            <w:tcW w:w="1391" w:type="dxa"/>
             <w:tcBorders>
               <w:top w:val="nil"/>
               <w:left w:val="single" w:sz="2" w:space="0" w:color="000001"/>
@@ -1883,28 +2274,24 @@
             </w:tcBorders>
             <w:shd w:fill="FFFFFF" w:val="clear"/>
             <w:tcMar>
-              <w:left w:w="45" w:type="dxa"/>
+              <w:left w:w="42" w:type="dxa"/>
             </w:tcMar>
           </w:tcPr>
           <w:p>
             <w:pPr>
               <w:pStyle w:val="Style21"/>
               <w:jc w:val="center"/>
-              <w:rPr/>
-            </w:pPr>
-            <w:r>
-              <w:rPr/>
-              <w:t>${</w:t>
-            </w:r>
-            <w:bookmarkStart w:id="22" w:name="__DdeLink__590_351549227"/>
-            <w:r>
-              <w:rPr/>
-              <w:t>iProfit</w:t>
-            </w:r>
-            <w:bookmarkEnd w:id="22"/>
-            <w:r>
-              <w:rPr/>
-              <w:t>}</w:t>
+              <w:rPr>
+                <w:sz w:val="18"/>
+                <w:szCs w:val="18"/>
+              </w:rPr>
+            </w:pPr>
+            <w:r>
+              <w:rPr>
+                <w:sz w:val="18"/>
+                <w:szCs w:val="18"/>
+              </w:rPr>
+              <w:t>${exCondRate}</w:t>
             </w:r>
           </w:p>
         </w:tc>
@@ -1915,7 +2302,7 @@
         </w:trPr>
         <w:tc>
           <w:tcPr>
-            <w:tcW w:w="945" w:type="dxa"/>
+            <w:tcW w:w="973" w:type="dxa"/>
             <w:tcBorders>
               <w:top w:val="nil"/>
               <w:left w:val="single" w:sz="2" w:space="0" w:color="000001"/>
@@ -1926,7 +2313,7 @@
             </w:tcBorders>
             <w:shd w:fill="FFFFFF" w:val="clear"/>
             <w:tcMar>
-              <w:left w:w="45" w:type="dxa"/>
+              <w:left w:w="42" w:type="dxa"/>
             </w:tcMar>
           </w:tcPr>
           <w:p>
@@ -1949,7 +2336,7 @@
         </w:tc>
         <w:tc>
           <w:tcPr>
-            <w:tcW w:w="1093" w:type="dxa"/>
+            <w:tcW w:w="737" w:type="dxa"/>
             <w:tcBorders>
               <w:top w:val="nil"/>
               <w:left w:val="single" w:sz="2" w:space="0" w:color="000001"/>
@@ -1960,7 +2347,7 @@
             </w:tcBorders>
             <w:shd w:fill="FFFFFF" w:val="clear"/>
             <w:tcMar>
-              <w:left w:w="45" w:type="dxa"/>
+              <w:left w:w="42" w:type="dxa"/>
             </w:tcMar>
           </w:tcPr>
           <w:p>
@@ -1976,7 +2363,7 @@
         </w:tc>
         <w:tc>
           <w:tcPr>
-            <w:tcW w:w="1079" w:type="dxa"/>
+            <w:tcW w:w="722" w:type="dxa"/>
             <w:tcBorders>
               <w:top w:val="nil"/>
               <w:left w:val="single" w:sz="2" w:space="0" w:color="000001"/>
@@ -1987,7 +2374,7 @@
             </w:tcBorders>
             <w:shd w:fill="FFFFFF" w:val="clear"/>
             <w:tcMar>
-              <w:left w:w="45" w:type="dxa"/>
+              <w:left w:w="42" w:type="dxa"/>
             </w:tcMar>
           </w:tcPr>
           <w:p>
@@ -2003,7 +2390,7 @@
         </w:tc>
         <w:tc>
           <w:tcPr>
-            <w:tcW w:w="960" w:type="dxa"/>
+            <w:tcW w:w="738" w:type="dxa"/>
             <w:tcBorders>
               <w:top w:val="nil"/>
               <w:left w:val="single" w:sz="2" w:space="0" w:color="000001"/>
@@ -2014,7 +2401,7 @@
             </w:tcBorders>
             <w:shd w:fill="FFFFFF" w:val="clear"/>
             <w:tcMar>
-              <w:left w:w="45" w:type="dxa"/>
+              <w:left w:w="42" w:type="dxa"/>
             </w:tcMar>
           </w:tcPr>
           <w:p>
@@ -2030,7 +2417,7 @@
         </w:tc>
         <w:tc>
           <w:tcPr>
-            <w:tcW w:w="908" w:type="dxa"/>
+            <w:tcW w:w="640" w:type="dxa"/>
             <w:tcBorders>
               <w:top w:val="nil"/>
               <w:left w:val="single" w:sz="2" w:space="0" w:color="000001"/>
@@ -2041,7 +2428,34 @@
             </w:tcBorders>
             <w:shd w:fill="FFFFFF" w:val="clear"/>
             <w:tcMar>
-              <w:left w:w="45" w:type="dxa"/>
+              <w:left w:w="42" w:type="dxa"/>
+            </w:tcMar>
+          </w:tcPr>
+          <w:p>
+            <w:pPr>
+              <w:pStyle w:val="Style21"/>
+              <w:jc w:val="center"/>
+              <w:rPr/>
+            </w:pPr>
+            <w:r>
+              <w:rPr/>
+            </w:r>
+          </w:p>
+        </w:tc>
+        <w:tc>
+          <w:tcPr>
+            <w:tcW w:w="611" w:type="dxa"/>
+            <w:tcBorders>
+              <w:top w:val="nil"/>
+              <w:left w:val="single" w:sz="2" w:space="0" w:color="000001"/>
+              <w:bottom w:val="single" w:sz="2" w:space="0" w:color="000001"/>
+              <w:insideH w:val="single" w:sz="2" w:space="0" w:color="000001"/>
+              <w:right w:val="nil"/>
+              <w:insideV w:val="nil"/>
+            </w:tcBorders>
+            <w:shd w:fill="FFFFFF" w:val="clear"/>
+            <w:tcMar>
+              <w:left w:w="42" w:type="dxa"/>
             </w:tcMar>
           </w:tcPr>
           <w:p>
@@ -2050,16 +2464,16 @@
               <w:jc w:val="center"/>
               <w:rPr>
                 <w:rFonts w:ascii="Times New Roman" w:hAnsi="Times New Roman"/>
-                <w:sz w:val="24"/>
-                <w:szCs w:val="24"/>
+                <w:sz w:val="18"/>
+                <w:szCs w:val="18"/>
                 <w:lang w:val="en-GB"/>
               </w:rPr>
             </w:pPr>
             <w:r>
               <w:rPr>
                 <w:rFonts w:ascii="Times New Roman" w:hAnsi="Times New Roman"/>
-                <w:sz w:val="24"/>
-                <w:szCs w:val="24"/>
+                <w:sz w:val="18"/>
+                <w:szCs w:val="18"/>
                 <w:lang w:val="en-GB"/>
               </w:rPr>
               <w:t>${</w:t>
@@ -2068,8 +2482,8 @@
             <w:r>
               <w:rPr>
                 <w:rFonts w:ascii="Times New Roman" w:hAnsi="Times New Roman"/>
-                <w:sz w:val="24"/>
-                <w:szCs w:val="24"/>
+                <w:sz w:val="18"/>
+                <w:szCs w:val="18"/>
                 <w:lang w:val="en-GB"/>
               </w:rPr>
               <w:t>iSumTotal</w:t>
@@ -2078,8 +2492,8 @@
             <w:r>
               <w:rPr>
                 <w:rFonts w:ascii="Times New Roman" w:hAnsi="Times New Roman"/>
-                <w:sz w:val="24"/>
-                <w:szCs w:val="24"/>
+                <w:sz w:val="18"/>
+                <w:szCs w:val="18"/>
                 <w:lang w:val="en-GB"/>
               </w:rPr>
               <w:t>}</w:t>
@@ -2088,7 +2502,7 @@
         </w:tc>
         <w:tc>
           <w:tcPr>
-            <w:tcW w:w="1473" w:type="dxa"/>
+            <w:tcW w:w="613" w:type="dxa"/>
             <w:tcBorders>
               <w:top w:val="nil"/>
               <w:left w:val="single" w:sz="2" w:space="0" w:color="000001"/>
@@ -2099,7 +2513,7 @@
             </w:tcBorders>
             <w:shd w:fill="FFFFFF" w:val="clear"/>
             <w:tcMar>
-              <w:left w:w="45" w:type="dxa"/>
+              <w:left w:w="42" w:type="dxa"/>
             </w:tcMar>
           </w:tcPr>
           <w:p>
@@ -2107,17 +2521,83 @@
               <w:pStyle w:val="Normal"/>
               <w:jc w:val="center"/>
               <w:rPr>
+                <w:sz w:val="18"/>
+                <w:szCs w:val="18"/>
+              </w:rPr>
+            </w:pPr>
+            <w:r>
+              <w:rPr>
+                <w:sz w:val="18"/>
+                <w:szCs w:val="18"/>
+              </w:rPr>
+            </w:r>
+          </w:p>
+        </w:tc>
+        <w:tc>
+          <w:tcPr>
+            <w:tcW w:w="612" w:type="dxa"/>
+            <w:tcBorders>
+              <w:top w:val="nil"/>
+              <w:left w:val="single" w:sz="2" w:space="0" w:color="000001"/>
+              <w:bottom w:val="single" w:sz="2" w:space="0" w:color="000001"/>
+              <w:insideH w:val="single" w:sz="2" w:space="0" w:color="000001"/>
+              <w:right w:val="nil"/>
+              <w:insideV w:val="nil"/>
+            </w:tcBorders>
+            <w:shd w:fill="FFFFFF" w:val="clear"/>
+            <w:tcMar>
+              <w:left w:w="42" w:type="dxa"/>
+            </w:tcMar>
+          </w:tcPr>
+          <w:p>
+            <w:pPr>
+              <w:pStyle w:val="Normal"/>
+              <w:jc w:val="center"/>
+              <w:rPr>
+                <w:sz w:val="18"/>
+                <w:szCs w:val="18"/>
+              </w:rPr>
+            </w:pPr>
+            <w:r>
+              <w:rPr>
+                <w:sz w:val="18"/>
+                <w:szCs w:val="18"/>
+              </w:rPr>
+            </w:r>
+          </w:p>
+        </w:tc>
+        <w:tc>
+          <w:tcPr>
+            <w:tcW w:w="987" w:type="dxa"/>
+            <w:tcBorders>
+              <w:top w:val="nil"/>
+              <w:left w:val="single" w:sz="2" w:space="0" w:color="000001"/>
+              <w:bottom w:val="single" w:sz="2" w:space="0" w:color="000001"/>
+              <w:insideH w:val="single" w:sz="2" w:space="0" w:color="000001"/>
+              <w:right w:val="nil"/>
+              <w:insideV w:val="nil"/>
+            </w:tcBorders>
+            <w:shd w:fill="FFFFFF" w:val="clear"/>
+            <w:tcMar>
+              <w:left w:w="42" w:type="dxa"/>
+            </w:tcMar>
+          </w:tcPr>
+          <w:p>
+            <w:pPr>
+              <w:pStyle w:val="Normal"/>
+              <w:jc w:val="center"/>
+              <w:rPr>
                 <w:rFonts w:ascii="Times New Roman" w:hAnsi="Times New Roman"/>
-                <w:sz w:val="24"/>
-                <w:szCs w:val="24"/>
+                <w:sz w:val="18"/>
+                <w:szCs w:val="18"/>
                 <w:lang w:val="en-GB"/>
               </w:rPr>
             </w:pPr>
             <w:r>
               <w:rPr>
                 <w:rFonts w:ascii="Times New Roman" w:hAnsi="Times New Roman"/>
-                <w:sz w:val="24"/>
-                <w:szCs w:val="24"/>
+                <w:sz w:val="18"/>
+                <w:szCs w:val="18"/>
                 <w:lang w:val="en-GB"/>
               </w:rPr>
               <w:t>${</w:t>
@@ -2126,8 +2606,8 @@
             <w:r>
               <w:rPr>
                 <w:rFonts w:ascii="Times New Roman" w:hAnsi="Times New Roman"/>
-                <w:sz w:val="24"/>
-                <w:szCs w:val="24"/>
+                <w:sz w:val="18"/>
+                <w:szCs w:val="18"/>
                 <w:lang w:val="en-GB"/>
               </w:rPr>
               <w:t>iTaxTotal</w:t>
@@ -2136,8 +2616,8 @@
             <w:r>
               <w:rPr>
                 <w:rFonts w:ascii="Times New Roman" w:hAnsi="Times New Roman"/>
-                <w:sz w:val="24"/>
-                <w:szCs w:val="24"/>
+                <w:sz w:val="18"/>
+                <w:szCs w:val="18"/>
                 <w:lang w:val="en-GB"/>
               </w:rPr>
               <w:t>}</w:t>
@@ -2146,7 +2626,7 @@
         </w:tc>
         <w:tc>
           <w:tcPr>
-            <w:tcW w:w="1764" w:type="dxa"/>
+            <w:tcW w:w="1195" w:type="dxa"/>
             <w:tcBorders>
               <w:top w:val="nil"/>
               <w:left w:val="single" w:sz="2" w:space="0" w:color="000001"/>
@@ -2157,7 +2637,7 @@
             </w:tcBorders>
             <w:shd w:fill="FFFFFF" w:val="clear"/>
             <w:tcMar>
-              <w:left w:w="45" w:type="dxa"/>
+              <w:left w:w="42" w:type="dxa"/>
             </w:tcMar>
           </w:tcPr>
           <w:p>
@@ -2166,16 +2646,16 @@
               <w:jc w:val="left"/>
               <w:rPr>
                 <w:rFonts w:ascii="Times New Roman" w:hAnsi="Times New Roman"/>
-                <w:sz w:val="24"/>
-                <w:szCs w:val="24"/>
+                <w:sz w:val="18"/>
+                <w:szCs w:val="18"/>
                 <w:lang w:val="en-GB"/>
               </w:rPr>
             </w:pPr>
             <w:r>
               <w:rPr>
                 <w:rFonts w:ascii="Times New Roman" w:hAnsi="Times New Roman"/>
-                <w:sz w:val="24"/>
-                <w:szCs w:val="24"/>
+                <w:sz w:val="18"/>
+                <w:szCs w:val="18"/>
                 <w:lang w:val="en-GB"/>
               </w:rPr>
               <w:t>${</w:t>
@@ -2184,8 +2664,8 @@
             <w:r>
               <w:rPr>
                 <w:rFonts w:ascii="Times New Roman" w:hAnsi="Times New Roman"/>
-                <w:sz w:val="24"/>
-                <w:szCs w:val="24"/>
+                <w:sz w:val="18"/>
+                <w:szCs w:val="18"/>
                 <w:lang w:val="en-GB"/>
               </w:rPr>
               <w:t>iProdTotal</w:t>
@@ -2194,8 +2674,8 @@
             <w:r>
               <w:rPr>
                 <w:rFonts w:ascii="Times New Roman" w:hAnsi="Times New Roman"/>
-                <w:sz w:val="24"/>
-                <w:szCs w:val="24"/>
+                <w:sz w:val="18"/>
+                <w:szCs w:val="18"/>
                 <w:lang w:val="en-GB"/>
               </w:rPr>
               <w:t>}</w:t>
@@ -2204,7 +2684,65 @@
         </w:tc>
         <w:tc>
           <w:tcPr>
-            <w:tcW w:w="1528" w:type="dxa"/>
+            <w:tcW w:w="1392" w:type="dxa"/>
+            <w:tcBorders>
+              <w:top w:val="nil"/>
+              <w:left w:val="single" w:sz="2" w:space="0" w:color="000001"/>
+              <w:bottom w:val="single" w:sz="2" w:space="0" w:color="000001"/>
+              <w:insideH w:val="single" w:sz="2" w:space="0" w:color="000001"/>
+              <w:right w:val="nil"/>
+              <w:insideV w:val="nil"/>
+            </w:tcBorders>
+            <w:shd w:fill="FFFFFF" w:val="clear"/>
+            <w:tcMar>
+              <w:left w:w="42" w:type="dxa"/>
+            </w:tcMar>
+          </w:tcPr>
+          <w:p>
+            <w:pPr>
+              <w:pStyle w:val="Normal"/>
+              <w:jc w:val="left"/>
+              <w:rPr>
+                <w:rFonts w:ascii="Times New Roman" w:hAnsi="Times New Roman"/>
+                <w:sz w:val="18"/>
+                <w:szCs w:val="18"/>
+                <w:lang w:val="en-GB"/>
+              </w:rPr>
+            </w:pPr>
+            <w:r>
+              <w:rPr>
+                <w:rFonts w:ascii="Times New Roman" w:hAnsi="Times New Roman"/>
+                <w:sz w:val="18"/>
+                <w:szCs w:val="18"/>
+                <w:lang w:val="en-GB"/>
+              </w:rPr>
+              <w:t>${</w:t>
+            </w:r>
+            <w:bookmarkStart w:id="26" w:name="__DdeLink__148_35154922721"/>
+            <w:r>
+              <w:rPr>
+                <w:rFonts w:ascii="Times New Roman" w:hAnsi="Times New Roman"/>
+                <w:sz w:val="18"/>
+                <w:szCs w:val="18"/>
+                <w:lang w:val="en-GB"/>
+              </w:rPr>
+              <w:t>iProfTotal</w:t>
+            </w:r>
+            <w:bookmarkEnd w:id="26"/>
+            <w:r>
+              <w:rPr>
+                <w:rFonts w:ascii="Times New Roman" w:hAnsi="Times New Roman"/>
+                <w:sz w:val="18"/>
+                <w:szCs w:val="18"/>
+                <w:lang w:val="en-GB"/>
+              </w:rPr>
+              <w:t>}</w:t>
+            </w:r>
+          </w:p>
+        </w:tc>
+        <w:tc>
+          <w:tcPr>
+            <w:tcW w:w="1391" w:type="dxa"/>
             <w:tcBorders>
               <w:top w:val="nil"/>
               <w:left w:val="single" w:sz="2" w:space="0" w:color="000001"/>
@@ -2215,7 +2753,7 @@
             </w:tcBorders>
             <w:shd w:fill="FFFFFF" w:val="clear"/>
             <w:tcMar>
-              <w:left w:w="45" w:type="dxa"/>
+              <w:left w:w="42" w:type="dxa"/>
             </w:tcMar>
           </w:tcPr>
           <w:p>
@@ -2223,58 +2761,15 @@
               <w:pStyle w:val="Normal"/>
               <w:jc w:val="left"/>
               <w:rPr>
-                <w:rFonts w:ascii="Times New Roman" w:hAnsi="Times New Roman"/>
-                <w:sz w:val="24"/>
-                <w:szCs w:val="24"/>
-                <w:lang w:val="en-GB"/>
-              </w:rPr>
-            </w:pPr>
-            <w:r>
-              <w:rPr>
-                <w:rFonts w:ascii="Times New Roman" w:hAnsi="Times New Roman"/>
-                <w:sz w:val="24"/>
-                <w:szCs w:val="24"/>
-                <w:lang w:val="en-GB"/>
-              </w:rPr>
-              <w:t>${</w:t>
-            </w:r>
-            <w:bookmarkStart w:id="26" w:name="__DdeLink__148_35154922721"/>
-            <w:r>
-              <w:rPr>
-                <w:rFonts w:ascii="Times New Roman" w:hAnsi="Times New Roman"/>
-                <w:sz w:val="24"/>
-                <w:szCs w:val="24"/>
-                <w:lang w:val="en-GB"/>
-              </w:rPr>
-              <w:t>iPro</w:t>
-            </w:r>
-            <w:r>
-              <w:rPr>
-                <w:rFonts w:ascii="Times New Roman" w:hAnsi="Times New Roman"/>
-                <w:sz w:val="24"/>
-                <w:szCs w:val="24"/>
-                <w:lang w:val="en-GB"/>
-              </w:rPr>
-              <w:t>f</w:t>
-            </w:r>
-            <w:r>
-              <w:rPr>
-                <w:rFonts w:ascii="Times New Roman" w:hAnsi="Times New Roman"/>
-                <w:sz w:val="24"/>
-                <w:szCs w:val="24"/>
-                <w:lang w:val="en-GB"/>
-              </w:rPr>
-              <w:t>Total</w:t>
-            </w:r>
-            <w:bookmarkEnd w:id="26"/>
-            <w:r>
-              <w:rPr>
-                <w:rFonts w:ascii="Times New Roman" w:hAnsi="Times New Roman"/>
-                <w:sz w:val="24"/>
-                <w:szCs w:val="24"/>
-                <w:lang w:val="en-GB"/>
-              </w:rPr>
-              <w:t>}</w:t>
+                <w:sz w:val="18"/>
+                <w:szCs w:val="18"/>
+              </w:rPr>
+            </w:pPr>
+            <w:r>
+              <w:rPr>
+                <w:sz w:val="18"/>
+                <w:szCs w:val="18"/>
+              </w:rPr>
             </w:r>
           </w:p>
         </w:tc>

</xml_diff>